<commit_message>
Herb's copy with tracking changes.
</commit_message>
<xml_diff>
--- a/file_space/Section_UserGuide.docx
+++ b/file_space/Section_UserGuide.docx
@@ -63,8 +63,33 @@
           <w:sz w:val="24"/>
           <w:szCs w:val="24"/>
         </w:rPr>
-        <w:t xml:space="preserve"> and manages the </w:t>
-      </w:r>
+        <w:t xml:space="preserve"> and manages </w:t>
+      </w:r>
+      <w:del w:id="0" w:author="Herbert Morgan" w:date="2009-07-24T12:49:00Z">
+        <w:r>
+          <w:rPr>
+            <w:sz w:val="24"/>
+            <w:szCs w:val="24"/>
+          </w:rPr>
+          <w:delText xml:space="preserve">the </w:delText>
+        </w:r>
+      </w:del>
+      <w:ins w:id="1" w:author="Herbert Morgan" w:date="2009-07-24T12:49:00Z">
+        <w:r>
+          <w:rPr>
+            <w:sz w:val="24"/>
+            <w:szCs w:val="24"/>
+          </w:rPr>
+          <w:t>its</w:t>
+        </w:r>
+        <w:r>
+          <w:rPr>
+            <w:sz w:val="24"/>
+            <w:szCs w:val="24"/>
+          </w:rPr>
+          <w:t xml:space="preserve"> </w:t>
+        </w:r>
+      </w:ins>
       <w:r>
         <w:rPr>
           <w:sz w:val="24"/>
@@ -119,7 +144,23 @@
           <w:sz w:val="24"/>
           <w:szCs w:val="24"/>
         </w:rPr>
-        <w:t xml:space="preserve"> from three </w:t>
+        <w:t xml:space="preserve"> from</w:t>
+      </w:r>
+      <w:ins w:id="2" w:author="Herbert Morgan" w:date="2009-07-24T12:53:00Z">
+        <w:r>
+          <w:rPr>
+            <w:sz w:val="24"/>
+            <w:szCs w:val="24"/>
+          </w:rPr>
+          <w:t xml:space="preserve"> the following</w:t>
+        </w:r>
+      </w:ins>
+      <w:r>
+        <w:rPr>
+          <w:sz w:val="24"/>
+          <w:szCs w:val="24"/>
+        </w:rPr>
+        <w:t xml:space="preserve"> three </w:t>
       </w:r>
       <w:r>
         <w:rPr>
@@ -135,12 +176,21 @@
         </w:rPr>
         <w:t>pools</w:t>
       </w:r>
-      <w:r>
-        <w:rPr>
-          <w:sz w:val="24"/>
-          <w:szCs w:val="24"/>
-        </w:rPr>
-        <w:t xml:space="preserve"> as described below:</w:t>
+      <w:del w:id="3" w:author="Herbert Morgan" w:date="2009-07-24T12:53:00Z">
+        <w:r>
+          <w:rPr>
+            <w:sz w:val="24"/>
+            <w:szCs w:val="24"/>
+          </w:rPr>
+          <w:delText xml:space="preserve"> as described below</w:delText>
+        </w:r>
+      </w:del>
+      <w:r>
+        <w:rPr>
+          <w:sz w:val="24"/>
+          <w:szCs w:val="24"/>
+        </w:rPr>
+        <w:t>:</w:t>
       </w:r>
     </w:p>
     <w:p>
@@ -149,6 +199,7 @@
         <w:numPr>
           <w:ilvl w:val="0"/>
           <w:numId w:val="3"/>
+          <w:numberingChange w:id="4" w:author="Herbert Morgan" w:date="2009-07-24T12:30:00Z" w:original=""/>
         </w:numPr>
         <w:rPr>
           <w:sz w:val="24"/>
@@ -191,37 +242,101 @@
           <w:sz w:val="24"/>
           <w:szCs w:val="24"/>
         </w:rPr>
-        <w:t xml:space="preserve"> is a data structure that tracks free-sp</w:t>
-      </w:r>
-      <w:r>
-        <w:rPr>
-          <w:sz w:val="24"/>
-          <w:szCs w:val="24"/>
-        </w:rPr>
-        <w:t xml:space="preserve">ace sections of different sizes when file space </w:t>
-      </w:r>
-      <w:proofErr w:type="gramStart"/>
-      <w:r>
-        <w:rPr>
-          <w:sz w:val="24"/>
-          <w:szCs w:val="24"/>
-        </w:rPr>
-        <w:t>is released</w:t>
-      </w:r>
-      <w:proofErr w:type="gramEnd"/>
-      <w:r>
-        <w:rPr>
-          <w:sz w:val="24"/>
-          <w:szCs w:val="24"/>
-        </w:rPr>
-        <w:t xml:space="preserve">.  </w:t>
-      </w:r>
-      <w:r>
-        <w:rPr>
-          <w:sz w:val="24"/>
-          <w:szCs w:val="24"/>
-        </w:rPr>
-        <w:t xml:space="preserve">There is a free-space manager for each memory allocation type e.g. raw data, </w:t>
+        <w:t xml:space="preserve"> </w:t>
+      </w:r>
+      <w:del w:id="5" w:author="Herbert Morgan" w:date="2009-07-24T12:54:00Z">
+        <w:r>
+          <w:rPr>
+            <w:sz w:val="24"/>
+            <w:szCs w:val="24"/>
+          </w:rPr>
+          <w:delText xml:space="preserve">is a </w:delText>
+        </w:r>
+      </w:del>
+      <w:r>
+        <w:rPr>
+          <w:sz w:val="24"/>
+          <w:szCs w:val="24"/>
+        </w:rPr>
+        <w:t xml:space="preserve">data structure </w:t>
+      </w:r>
+      <w:del w:id="6" w:author="Herbert Morgan" w:date="2009-07-24T12:55:00Z">
+        <w:r>
+          <w:rPr>
+            <w:sz w:val="24"/>
+            <w:szCs w:val="24"/>
+          </w:rPr>
+          <w:delText xml:space="preserve">that </w:delText>
+        </w:r>
+      </w:del>
+      <w:r>
+        <w:rPr>
+          <w:sz w:val="24"/>
+          <w:szCs w:val="24"/>
+        </w:rPr>
+        <w:t>tracks free-sp</w:t>
+      </w:r>
+      <w:r>
+        <w:rPr>
+          <w:sz w:val="24"/>
+          <w:szCs w:val="24"/>
+        </w:rPr>
+        <w:t>ace sections of different sizes when file space is released</w:t>
+      </w:r>
+      <w:r>
+        <w:rPr>
+          <w:sz w:val="24"/>
+          <w:szCs w:val="24"/>
+        </w:rPr>
+        <w:t xml:space="preserve">. </w:t>
+      </w:r>
+      <w:del w:id="7" w:author="Herbert Morgan" w:date="2009-07-24T12:55:00Z">
+        <w:r>
+          <w:rPr>
+            <w:sz w:val="24"/>
+            <w:szCs w:val="24"/>
+          </w:rPr>
+          <w:delText xml:space="preserve"> </w:delText>
+        </w:r>
+      </w:del>
+      <w:r>
+        <w:rPr>
+          <w:sz w:val="24"/>
+          <w:szCs w:val="24"/>
+        </w:rPr>
+        <w:t xml:space="preserve">There is a free-space manager for each memory allocation type </w:t>
+      </w:r>
+      <w:ins w:id="8" w:author="Herbert Morgan" w:date="2009-07-24T12:56:00Z">
+        <w:r>
+          <w:rPr>
+            <w:sz w:val="24"/>
+            <w:szCs w:val="24"/>
+          </w:rPr>
+          <w:t>(</w:t>
+        </w:r>
+      </w:ins>
+      <w:r>
+        <w:rPr>
+          <w:sz w:val="24"/>
+          <w:szCs w:val="24"/>
+        </w:rPr>
+        <w:t>e.g.</w:t>
+      </w:r>
+      <w:ins w:id="9" w:author="Herbert Morgan" w:date="2009-07-24T12:56:00Z">
+        <w:r>
+          <w:rPr>
+            <w:sz w:val="24"/>
+            <w:szCs w:val="24"/>
+          </w:rPr>
+          <w:t>,</w:t>
+        </w:r>
+      </w:ins>
+      <w:r>
+        <w:rPr>
+          <w:sz w:val="24"/>
+          <w:szCs w:val="24"/>
+        </w:rPr>
+        <w:t xml:space="preserve"> raw data, </w:t>
       </w:r>
       <w:r>
         <w:rPr>
@@ -235,8 +350,33 @@
           <w:sz w:val="24"/>
           <w:szCs w:val="24"/>
         </w:rPr>
-        <w:t>metadata etc.</w:t>
-      </w:r>
+        <w:t>metadata</w:t>
+      </w:r>
+      <w:ins w:id="10" w:author="Herbert Morgan" w:date="2009-07-24T12:56:00Z">
+        <w:r>
+          <w:rPr>
+            <w:sz w:val="24"/>
+            <w:szCs w:val="24"/>
+          </w:rPr>
+          <w:t>,</w:t>
+        </w:r>
+      </w:ins>
+      <w:r>
+        <w:rPr>
+          <w:sz w:val="24"/>
+          <w:szCs w:val="24"/>
+        </w:rPr>
+        <w:t xml:space="preserve"> etc.</w:t>
+      </w:r>
+      <w:ins w:id="11" w:author="Herbert Morgan" w:date="2009-07-24T12:56:00Z">
+        <w:r>
+          <w:rPr>
+            <w:sz w:val="24"/>
+            <w:szCs w:val="24"/>
+          </w:rPr>
+          <w:t>).</w:t>
+        </w:r>
+      </w:ins>
     </w:p>
     <w:p>
       <w:pPr>
@@ -244,6 +384,7 @@
         <w:numPr>
           <w:ilvl w:val="0"/>
           <w:numId w:val="3"/>
+          <w:numberingChange w:id="12" w:author="Herbert Morgan" w:date="2009-07-24T12:30:00Z" w:original=""/>
         </w:numPr>
         <w:rPr>
           <w:sz w:val="24"/>
@@ -300,7 +441,23 @@
           <w:sz w:val="24"/>
           <w:szCs w:val="24"/>
         </w:rPr>
-        <w:t>.  File</w:t>
+        <w:t xml:space="preserve">. </w:t>
+      </w:r>
+      <w:del w:id="13" w:author="Herbert Morgan" w:date="2009-07-24T12:58:00Z">
+        <w:r>
+          <w:rPr>
+            <w:sz w:val="24"/>
+            <w:szCs w:val="24"/>
+          </w:rPr>
+          <w:delText xml:space="preserve"> </w:delText>
+        </w:r>
+      </w:del>
+      <w:r>
+        <w:rPr>
+          <w:sz w:val="24"/>
+          <w:szCs w:val="24"/>
+        </w:rPr>
+        <w:t>File</w:t>
       </w:r>
       <w:r>
         <w:rPr>
@@ -314,23 +471,7 @@
           <w:sz w:val="24"/>
           <w:szCs w:val="24"/>
         </w:rPr>
-        <w:t xml:space="preserve">pace </w:t>
-      </w:r>
-      <w:proofErr w:type="gramStart"/>
-      <w:r>
-        <w:rPr>
-          <w:sz w:val="24"/>
-          <w:szCs w:val="24"/>
-        </w:rPr>
-        <w:t>is sub-allocated</w:t>
-      </w:r>
-      <w:proofErr w:type="gramEnd"/>
-      <w:r>
-        <w:rPr>
-          <w:sz w:val="24"/>
-          <w:szCs w:val="24"/>
-        </w:rPr>
-        <w:t xml:space="preserve"> from the </w:t>
+        <w:t xml:space="preserve">pace is sub-allocated from the </w:t>
       </w:r>
       <w:r>
         <w:rPr>
@@ -351,7 +492,23 @@
           <w:sz w:val="24"/>
           <w:szCs w:val="24"/>
         </w:rPr>
-        <w:t xml:space="preserve">  There is an aggregator for metadata and an aggregator for raw data.</w:t>
+        <w:t xml:space="preserve"> </w:t>
+      </w:r>
+      <w:del w:id="14" w:author="Herbert Morgan" w:date="2009-07-24T12:58:00Z">
+        <w:r>
+          <w:rPr>
+            <w:sz w:val="24"/>
+            <w:szCs w:val="24"/>
+          </w:rPr>
+          <w:delText xml:space="preserve"> </w:delText>
+        </w:r>
+      </w:del>
+      <w:r>
+        <w:rPr>
+          <w:sz w:val="24"/>
+          <w:szCs w:val="24"/>
+        </w:rPr>
+        <w:t>There is an aggregator for metadata and an aggregator for raw data.</w:t>
       </w:r>
     </w:p>
     <w:p>
@@ -360,6 +517,7 @@
         <w:numPr>
           <w:ilvl w:val="0"/>
           <w:numId w:val="3"/>
+          <w:numberingChange w:id="15" w:author="Herbert Morgan" w:date="2009-07-24T12:30:00Z" w:original=""/>
         </w:numPr>
         <w:rPr>
           <w:sz w:val="24"/>
@@ -382,35 +540,46 @@
           <w:szCs w:val="24"/>
         </w:rPr>
       </w:pPr>
-      <w:r>
-        <w:rPr>
-          <w:sz w:val="24"/>
-          <w:szCs w:val="24"/>
-        </w:rPr>
-        <w:t>File s</w:t>
-      </w:r>
-      <w:r>
-        <w:rPr>
-          <w:sz w:val="24"/>
-          <w:szCs w:val="24"/>
-        </w:rPr>
-        <w:t xml:space="preserve">pace request </w:t>
-      </w:r>
-      <w:proofErr w:type="gramStart"/>
-      <w:r>
-        <w:rPr>
-          <w:sz w:val="24"/>
-          <w:szCs w:val="24"/>
-        </w:rPr>
-        <w:t>is served</w:t>
-      </w:r>
-      <w:proofErr w:type="gramEnd"/>
-      <w:r>
-        <w:rPr>
-          <w:sz w:val="24"/>
-          <w:szCs w:val="24"/>
-        </w:rPr>
-        <w:t xml:space="preserve"> by</w:t>
+      <w:ins w:id="16" w:author="Herbert Morgan" w:date="2009-07-24T12:58:00Z">
+        <w:r>
+          <w:rPr>
+            <w:sz w:val="24"/>
+            <w:szCs w:val="24"/>
+          </w:rPr>
+          <w:t xml:space="preserve">A </w:t>
+        </w:r>
+      </w:ins>
+      <w:del w:id="17" w:author="Herbert Morgan" w:date="2009-07-24T12:58:00Z">
+        <w:r>
+          <w:rPr>
+            <w:sz w:val="24"/>
+            <w:szCs w:val="24"/>
+          </w:rPr>
+          <w:delText>F</w:delText>
+        </w:r>
+      </w:del>
+      <w:ins w:id="18" w:author="Herbert Morgan" w:date="2009-07-24T12:58:00Z">
+        <w:r>
+          <w:rPr>
+            <w:sz w:val="24"/>
+            <w:szCs w:val="24"/>
+          </w:rPr>
+          <w:t>f</w:t>
+        </w:r>
+      </w:ins>
+      <w:r>
+        <w:rPr>
+          <w:sz w:val="24"/>
+          <w:szCs w:val="24"/>
+        </w:rPr>
+        <w:t>ile s</w:t>
+      </w:r>
+      <w:r>
+        <w:rPr>
+          <w:sz w:val="24"/>
+          <w:szCs w:val="24"/>
+        </w:rPr>
+        <w:t>pace request is served by</w:t>
       </w:r>
       <w:r>
         <w:rPr>
@@ -438,8 +607,17 @@
           <w:sz w:val="24"/>
           <w:szCs w:val="24"/>
         </w:rPr>
-        <w:t xml:space="preserve">’s allocation routine.  </w:t>
-      </w:r>
+        <w:t xml:space="preserve">’s allocation routine. </w:t>
+      </w:r>
+      <w:del w:id="19" w:author="Herbert Morgan" w:date="2009-07-24T12:58:00Z">
+        <w:r>
+          <w:rPr>
+            <w:sz w:val="24"/>
+            <w:szCs w:val="24"/>
+          </w:rPr>
+          <w:delText xml:space="preserve"> </w:delText>
+        </w:r>
+      </w:del>
       <w:r>
         <w:rPr>
           <w:sz w:val="24"/>
@@ -487,7 +665,23 @@
           <w:sz w:val="24"/>
           <w:szCs w:val="24"/>
         </w:rPr>
-        <w:t>end of file</w:t>
+        <w:t>end of</w:t>
+      </w:r>
+      <w:ins w:id="20" w:author="Herbert Morgan" w:date="2009-07-24T12:59:00Z">
+        <w:r>
+          <w:rPr>
+            <w:sz w:val="24"/>
+            <w:szCs w:val="24"/>
+          </w:rPr>
+          <w:t xml:space="preserve"> the</w:t>
+        </w:r>
+      </w:ins>
+      <w:r>
+        <w:rPr>
+          <w:sz w:val="24"/>
+          <w:szCs w:val="24"/>
+        </w:rPr>
+        <w:t xml:space="preserve"> file</w:t>
       </w:r>
       <w:r>
         <w:rPr>
@@ -532,21 +726,35 @@
         <w:rPr>
           <w:sz w:val="24"/>
         </w:rPr>
-        <w:t xml:space="preserve">evolved from how the above three storage pools </w:t>
-      </w:r>
-      <w:proofErr w:type="gramStart"/>
-      <w:r>
-        <w:rPr>
-          <w:sz w:val="24"/>
-        </w:rPr>
-        <w:t>are used</w:t>
-      </w:r>
-      <w:proofErr w:type="gramEnd"/>
-      <w:r>
-        <w:rPr>
-          <w:sz w:val="24"/>
-        </w:rPr>
-        <w:t xml:space="preserve"> in fulfilling space request:  </w:t>
+        <w:t xml:space="preserve">evolved from how the above three storage pools are used in fulfilling </w:t>
+      </w:r>
+      <w:ins w:id="21" w:author="Herbert Morgan" w:date="2009-07-24T13:29:00Z">
+        <w:r>
+          <w:rPr>
+            <w:sz w:val="24"/>
+          </w:rPr>
+          <w:t xml:space="preserve">file </w:t>
+        </w:r>
+      </w:ins>
+      <w:r>
+        <w:rPr>
+          <w:sz w:val="24"/>
+        </w:rPr>
+        <w:t>space request</w:t>
+      </w:r>
+      <w:ins w:id="22" w:author="Herbert Morgan" w:date="2009-07-24T13:29:00Z">
+        <w:r>
+          <w:rPr>
+            <w:sz w:val="24"/>
+          </w:rPr>
+          <w:t>s</w:t>
+        </w:r>
+      </w:ins>
+      <w:r>
+        <w:rPr>
+          <w:sz w:val="24"/>
+        </w:rPr>
+        <w:t xml:space="preserve">:  </w:t>
       </w:r>
     </w:p>
     <w:p>
@@ -560,6 +768,7 @@
         <w:numPr>
           <w:ilvl w:val="0"/>
           <w:numId w:val="5"/>
+          <w:numberingChange w:id="23" w:author="Herbert Morgan" w:date="2009-07-24T12:30:00Z" w:original="%1:1:0:."/>
         </w:numPr>
         <w:jc w:val="both"/>
       </w:pPr>
@@ -574,19 +783,69 @@
         <w:jc w:val="both"/>
       </w:pPr>
       <w:r>
-        <w:t xml:space="preserve">The HDF5 library will service file space requests </w:t>
+        <w:t xml:space="preserve">The HDF5 library </w:t>
+      </w:r>
+      <w:del w:id="24" w:author="Herbert Morgan" w:date="2009-07-24T13:31:00Z">
+        <w:r>
+          <w:delText xml:space="preserve">will </w:delText>
+        </w:r>
+      </w:del>
+      <w:r>
+        <w:t>service</w:t>
+      </w:r>
+      <w:ins w:id="25" w:author="Herbert Morgan" w:date="2009-07-24T13:31:00Z">
+        <w:r>
+          <w:t>s</w:t>
+        </w:r>
+      </w:ins>
+      <w:r>
+        <w:t xml:space="preserve"> file space requests </w:t>
       </w:r>
       <w:r>
         <w:t>from all three storage pools</w:t>
       </w:r>
-      <w:r>
-        <w:t>, first from the free-space manager, then the aggregator and finally the virtual file driver</w:t>
+      <w:ins w:id="26" w:author="Herbert Morgan" w:date="2009-07-24T13:32:00Z">
+        <w:r>
+          <w:t xml:space="preserve"> in the following order:</w:t>
+        </w:r>
+      </w:ins>
+      <w:del w:id="27" w:author="Herbert Morgan" w:date="2009-07-24T13:32:00Z">
+        <w:r>
+          <w:delText>,</w:delText>
+        </w:r>
+      </w:del>
+      <w:r>
+        <w:t xml:space="preserve"> first from the free-space manager, then</w:t>
+      </w:r>
+      <w:ins w:id="28" w:author="Herbert Morgan" w:date="2009-07-24T13:32:00Z">
+        <w:r>
+          <w:t xml:space="preserve"> from</w:t>
+        </w:r>
+      </w:ins>
+      <w:r>
+        <w:t xml:space="preserve"> the aggregator and finally</w:t>
+      </w:r>
+      <w:ins w:id="29" w:author="Herbert Morgan" w:date="2009-07-24T13:32:00Z">
+        <w:r>
+          <w:t xml:space="preserve"> from</w:t>
+        </w:r>
+      </w:ins>
+      <w:r>
+        <w:t xml:space="preserve"> the virtual file driver</w:t>
       </w:r>
       <w:r>
         <w:t>.</w:t>
       </w:r>
       <w:r>
-        <w:t xml:space="preserve">  The space tracked by the free-space manager in the HDF5 file persists when the file is closed.</w:t>
+        <w:t xml:space="preserve"> </w:t>
+      </w:r>
+      <w:del w:id="30" w:author="Herbert Morgan" w:date="2009-07-24T13:31:00Z">
+        <w:r>
+          <w:delText xml:space="preserve"> </w:delText>
+        </w:r>
+      </w:del>
+      <w:r>
+        <w:t>The space tracked by the free-space manager in the HDF5 file persists when the file is closed.</w:t>
       </w:r>
     </w:p>
     <w:p>
@@ -595,6 +854,7 @@
         <w:numPr>
           <w:ilvl w:val="0"/>
           <w:numId w:val="5"/>
+          <w:numberingChange w:id="31" w:author="Herbert Morgan" w:date="2009-07-24T12:30:00Z" w:original="%1:2:0:."/>
         </w:numPr>
         <w:jc w:val="both"/>
       </w:pPr>
@@ -609,20 +869,77 @@
         <w:jc w:val="both"/>
       </w:pPr>
       <w:r>
-        <w:t xml:space="preserve">This is the </w:t>
+        <w:t>This</w:t>
+      </w:r>
+      <w:ins w:id="32" w:author="Herbert Morgan" w:date="2009-07-24T13:34:00Z">
+        <w:r>
+          <w:t xml:space="preserve"> strategy</w:t>
+        </w:r>
+      </w:ins>
+      <w:r>
+        <w:t xml:space="preserve"> is the </w:t>
       </w:r>
       <w:r>
         <w:t xml:space="preserve">library’s </w:t>
       </w:r>
       <w:r>
-        <w:t xml:space="preserve">default file space handling strategy.  This is the same as the previous </w:t>
+        <w:t xml:space="preserve">default </w:t>
+      </w:r>
+      <w:del w:id="33" w:author="Herbert Morgan" w:date="2009-07-27T10:09:00Z">
+        <w:r>
+          <w:delText>file space</w:delText>
+        </w:r>
+      </w:del>
+      <w:ins w:id="34" w:author="Herbert Morgan" w:date="2009-07-27T10:09:00Z">
+        <w:r>
+          <w:t>file-space-</w:t>
+        </w:r>
+      </w:ins>
+      <w:del w:id="35" w:author="Herbert Morgan" w:date="2009-07-27T10:09:00Z">
+        <w:r>
+          <w:delText xml:space="preserve"> </w:delText>
+        </w:r>
+      </w:del>
+      <w:r>
+        <w:t xml:space="preserve">handling strategy.  </w:t>
+      </w:r>
+      <w:del w:id="36" w:author="Herbert Morgan" w:date="2009-07-24T13:34:00Z">
+        <w:r>
+          <w:delText xml:space="preserve">This </w:delText>
+        </w:r>
+      </w:del>
+      <w:ins w:id="37" w:author="Herbert Morgan" w:date="2009-07-24T13:34:00Z">
+        <w:r>
+          <w:t xml:space="preserve">It </w:t>
+        </w:r>
+      </w:ins>
+      <w:r>
+        <w:t xml:space="preserve">is the same as the previous </w:t>
       </w:r>
       <w:r>
         <w:t>strategy</w:t>
       </w:r>
       <w:r>
-        <w:t xml:space="preserve"> except that the space tracked by the free-space manager in the HDF5 file is not persistent</w:t>
-      </w:r>
+        <w:t xml:space="preserve"> except that the space tracked by the free-space manager in the HDF5 file </w:t>
+      </w:r>
+      <w:del w:id="38" w:author="Herbert Morgan" w:date="2009-07-24T13:35:00Z">
+        <w:r>
+          <w:delText xml:space="preserve">is </w:delText>
+        </w:r>
+      </w:del>
+      <w:ins w:id="39" w:author="Herbert Morgan" w:date="2009-07-24T13:35:00Z">
+        <w:r>
+          <w:t xml:space="preserve">does </w:t>
+        </w:r>
+      </w:ins>
+      <w:r>
+        <w:t>not persist</w:t>
+      </w:r>
+      <w:del w:id="40" w:author="Herbert Morgan" w:date="2009-07-24T13:35:00Z">
+        <w:r>
+          <w:delText>ent</w:delText>
+        </w:r>
+      </w:del>
       <w:r>
         <w:t xml:space="preserve"> at file closing</w:t>
       </w:r>
@@ -636,6 +953,7 @@
         <w:numPr>
           <w:ilvl w:val="0"/>
           <w:numId w:val="5"/>
+          <w:numberingChange w:id="41" w:author="Herbert Morgan" w:date="2009-07-24T12:30:00Z" w:original="%1:3:0:."/>
         </w:numPr>
         <w:jc w:val="both"/>
       </w:pPr>
@@ -649,14 +967,48 @@
         <w:ind w:left="720" w:firstLine="0"/>
         <w:jc w:val="both"/>
       </w:pPr>
-      <w:r>
-        <w:t xml:space="preserve">The HDF5 library will service file space requests first from the aggregator and then </w:t>
+      <w:del w:id="42" w:author="Herbert Morgan" w:date="2009-07-24T13:37:00Z">
+        <w:r>
+          <w:delText xml:space="preserve">The </w:delText>
+        </w:r>
+      </w:del>
+      <w:ins w:id="43" w:author="Herbert Morgan" w:date="2009-07-24T13:37:00Z">
+        <w:r>
+          <w:t xml:space="preserve">Using this strategy, the </w:t>
+        </w:r>
+      </w:ins>
+      <w:r>
+        <w:t xml:space="preserve">HDF5 library </w:t>
+      </w:r>
+      <w:del w:id="44" w:author="Herbert Morgan" w:date="2009-07-24T13:41:00Z">
+        <w:r>
+          <w:delText xml:space="preserve">will </w:delText>
+        </w:r>
+      </w:del>
+      <w:r>
+        <w:t>service</w:t>
+      </w:r>
+      <w:ins w:id="45" w:author="Herbert Morgan" w:date="2009-07-24T13:41:00Z">
+        <w:r>
+          <w:t>s</w:t>
+        </w:r>
+      </w:ins>
+      <w:r>
+        <w:t xml:space="preserve"> file space requests first from the aggregator and then </w:t>
       </w:r>
       <w:r>
         <w:t xml:space="preserve">from </w:t>
       </w:r>
       <w:r>
-        <w:t xml:space="preserve">the virtual file driver’s allocation routine.  </w:t>
+        <w:t>the virtual file driver’s allocation routine</w:t>
+      </w:r>
+      <w:ins w:id="46" w:author="Herbert Morgan" w:date="2009-07-24T13:44:00Z">
+        <w:r>
+          <w:t>, but not from the free-space manager</w:t>
+        </w:r>
+      </w:ins>
+      <w:r>
+        <w:t xml:space="preserve">.  </w:t>
       </w:r>
     </w:p>
     <w:p>
@@ -665,6 +1017,7 @@
         <w:numPr>
           <w:ilvl w:val="0"/>
           <w:numId w:val="5"/>
+          <w:numberingChange w:id="47" w:author="Herbert Morgan" w:date="2009-07-24T12:30:00Z" w:original="%1:4:0:."/>
         </w:numPr>
         <w:jc w:val="both"/>
       </w:pPr>
@@ -678,8 +1031,34 @@
         <w:ind w:left="720" w:firstLine="0"/>
         <w:jc w:val="both"/>
       </w:pPr>
-      <w:r>
-        <w:t xml:space="preserve">The HDF5 library will service file space requests only from the virtual file driver’s allocation routine.  </w:t>
+      <w:del w:id="48" w:author="Herbert Morgan" w:date="2009-07-24T13:42:00Z">
+        <w:r>
+          <w:delText xml:space="preserve">The </w:delText>
+        </w:r>
+      </w:del>
+      <w:ins w:id="49" w:author="Herbert Morgan" w:date="2009-07-24T13:42:00Z">
+        <w:r>
+          <w:t xml:space="preserve">Using this strategy, the </w:t>
+        </w:r>
+      </w:ins>
+      <w:r>
+        <w:t xml:space="preserve">HDF5 library </w:t>
+      </w:r>
+      <w:del w:id="50" w:author="Herbert Morgan" w:date="2009-07-24T13:42:00Z">
+        <w:r>
+          <w:delText xml:space="preserve">will </w:delText>
+        </w:r>
+      </w:del>
+      <w:r>
+        <w:t>service</w:t>
+      </w:r>
+      <w:ins w:id="51" w:author="Herbert Morgan" w:date="2009-07-24T13:42:00Z">
+        <w:r>
+          <w:t>s</w:t>
+        </w:r>
+      </w:ins>
+      <w:r>
+        <w:t xml:space="preserve"> file space requests only from the virtual file driver’s allocation routine.  </w:t>
       </w:r>
     </w:p>
     <w:p>
@@ -700,8 +1079,155 @@
           <w:sz w:val="24"/>
           <w:szCs w:val="24"/>
         </w:rPr>
-        <w:t xml:space="preserve">The HDF5 library provides three command line tools that users can use in manipulating file space.  The first tool is </w:t>
-      </w:r>
+        <w:t xml:space="preserve">The HDF5 library provides three command line tools that users can use </w:t>
+      </w:r>
+      <w:del w:id="52" w:author="Herbert Morgan" w:date="2009-07-24T13:45:00Z">
+        <w:r>
+          <w:rPr>
+            <w:sz w:val="24"/>
+            <w:szCs w:val="24"/>
+          </w:rPr>
+          <w:delText xml:space="preserve">in </w:delText>
+        </w:r>
+      </w:del>
+      <w:ins w:id="53" w:author="Herbert Morgan" w:date="2009-07-24T13:45:00Z">
+        <w:r>
+          <w:rPr>
+            <w:sz w:val="24"/>
+            <w:szCs w:val="24"/>
+          </w:rPr>
+          <w:t xml:space="preserve">to </w:t>
+        </w:r>
+      </w:ins>
+      <w:r>
+        <w:rPr>
+          <w:sz w:val="24"/>
+          <w:szCs w:val="24"/>
+        </w:rPr>
+        <w:t>manipulat</w:t>
+      </w:r>
+      <w:ins w:id="54" w:author="Herbert Morgan" w:date="2009-07-24T13:45:00Z">
+        <w:r>
+          <w:rPr>
+            <w:sz w:val="24"/>
+            <w:szCs w:val="24"/>
+          </w:rPr>
+          <w:t>e</w:t>
+        </w:r>
+      </w:ins>
+      <w:del w:id="55" w:author="Herbert Morgan" w:date="2009-07-24T13:45:00Z">
+        <w:r>
+          <w:rPr>
+            <w:sz w:val="24"/>
+            <w:szCs w:val="24"/>
+          </w:rPr>
+          <w:delText>ing</w:delText>
+        </w:r>
+      </w:del>
+      <w:r>
+        <w:rPr>
+          <w:sz w:val="24"/>
+          <w:szCs w:val="24"/>
+        </w:rPr>
+        <w:t xml:space="preserve"> file space</w:t>
+      </w:r>
+      <w:ins w:id="56" w:author="Herbert Morgan" w:date="2009-07-24T13:48:00Z">
+        <w:r>
+          <w:rPr>
+            <w:sz w:val="24"/>
+            <w:szCs w:val="24"/>
+          </w:rPr>
+          <w:t xml:space="preserve">: </w:t>
+        </w:r>
+        <w:r>
+          <w:rPr>
+            <w:i/>
+            <w:sz w:val="24"/>
+            <w:szCs w:val="24"/>
+            <w:rPrChange w:id="57" w:author="Herbert Morgan" w:date="2009-07-24T13:51:00Z">
+              <w:rPr>
+                <w:sz w:val="24"/>
+                <w:szCs w:val="24"/>
+              </w:rPr>
+            </w:rPrChange>
+          </w:rPr>
+          <w:t>h5dump</w:t>
+        </w:r>
+        <w:r>
+          <w:rPr>
+            <w:sz w:val="24"/>
+            <w:szCs w:val="24"/>
+          </w:rPr>
+          <w:t xml:space="preserve">, </w:t>
+        </w:r>
+        <w:r>
+          <w:rPr>
+            <w:i/>
+            <w:sz w:val="24"/>
+            <w:szCs w:val="24"/>
+            <w:rPrChange w:id="58" w:author="Herbert Morgan" w:date="2009-07-24T13:51:00Z">
+              <w:rPr>
+                <w:sz w:val="24"/>
+                <w:szCs w:val="24"/>
+              </w:rPr>
+            </w:rPrChange>
+          </w:rPr>
+          <w:t>h5stat</w:t>
+        </w:r>
+        <w:r>
+          <w:rPr>
+            <w:sz w:val="24"/>
+            <w:szCs w:val="24"/>
+          </w:rPr>
+          <w:t xml:space="preserve">, and </w:t>
+        </w:r>
+        <w:r>
+          <w:rPr>
+            <w:i/>
+            <w:sz w:val="24"/>
+            <w:szCs w:val="24"/>
+            <w:rPrChange w:id="59" w:author="Herbert Morgan" w:date="2009-07-24T13:51:00Z">
+              <w:rPr>
+                <w:sz w:val="24"/>
+                <w:szCs w:val="24"/>
+              </w:rPr>
+            </w:rPrChange>
+          </w:rPr>
+          <w:t>h5repack</w:t>
+        </w:r>
+      </w:ins>
+      <w:r>
+        <w:rPr>
+          <w:sz w:val="24"/>
+          <w:szCs w:val="24"/>
+        </w:rPr>
+        <w:t xml:space="preserve">. </w:t>
+      </w:r>
+      <w:del w:id="60" w:author="Herbert Morgan" w:date="2009-07-24T13:45:00Z">
+        <w:r>
+          <w:rPr>
+            <w:sz w:val="24"/>
+            <w:szCs w:val="24"/>
+          </w:rPr>
+          <w:delText xml:space="preserve"> </w:delText>
+        </w:r>
+      </w:del>
+      <w:r>
+        <w:rPr>
+          <w:sz w:val="24"/>
+          <w:szCs w:val="24"/>
+        </w:rPr>
+        <w:t xml:space="preserve">The </w:t>
+      </w:r>
+      <w:del w:id="61" w:author="Herbert Morgan" w:date="2009-07-24T13:51:00Z">
+        <w:r>
+          <w:rPr>
+            <w:sz w:val="24"/>
+            <w:szCs w:val="24"/>
+          </w:rPr>
+          <w:delText xml:space="preserve">first tool is </w:delText>
+        </w:r>
+      </w:del>
       <w:r>
         <w:rPr>
           <w:i/>
@@ -715,15 +1241,110 @@
           <w:sz w:val="24"/>
           <w:szCs w:val="24"/>
         </w:rPr>
-        <w:t xml:space="preserve"> by which the user can find out the </w:t>
-      </w:r>
-      <w:r>
-        <w:rPr>
-          <w:sz w:val="24"/>
-          <w:szCs w:val="24"/>
-        </w:rPr>
-        <w:t xml:space="preserve">file space </w:t>
-      </w:r>
+        <w:t xml:space="preserve"> </w:t>
+      </w:r>
+      <w:ins w:id="62" w:author="Herbert Morgan" w:date="2009-07-24T13:51:00Z">
+        <w:r>
+          <w:rPr>
+            <w:sz w:val="24"/>
+            <w:szCs w:val="24"/>
+          </w:rPr>
+          <w:t xml:space="preserve">tool </w:t>
+        </w:r>
+      </w:ins>
+      <w:del w:id="63" w:author="Herbert Morgan" w:date="2009-07-24T13:51:00Z">
+        <w:r>
+          <w:rPr>
+            <w:sz w:val="24"/>
+            <w:szCs w:val="24"/>
+          </w:rPr>
+          <w:delText>by which</w:delText>
+        </w:r>
+      </w:del>
+      <w:ins w:id="64" w:author="Herbert Morgan" w:date="2009-07-24T13:51:00Z">
+        <w:r>
+          <w:rPr>
+            <w:sz w:val="24"/>
+            <w:szCs w:val="24"/>
+          </w:rPr>
+          <w:t>allows</w:t>
+        </w:r>
+      </w:ins>
+      <w:r>
+        <w:rPr>
+          <w:sz w:val="24"/>
+          <w:szCs w:val="24"/>
+        </w:rPr>
+        <w:t xml:space="preserve"> the user </w:t>
+      </w:r>
+      <w:del w:id="65" w:author="Herbert Morgan" w:date="2009-07-24T13:52:00Z">
+        <w:r>
+          <w:rPr>
+            <w:sz w:val="24"/>
+            <w:szCs w:val="24"/>
+          </w:rPr>
+          <w:delText xml:space="preserve">can </w:delText>
+        </w:r>
+      </w:del>
+      <w:ins w:id="66" w:author="Herbert Morgan" w:date="2009-07-24T13:52:00Z">
+        <w:r>
+          <w:rPr>
+            <w:sz w:val="24"/>
+            <w:szCs w:val="24"/>
+          </w:rPr>
+          <w:t xml:space="preserve">to </w:t>
+        </w:r>
+      </w:ins>
+      <w:r>
+        <w:rPr>
+          <w:sz w:val="24"/>
+          <w:szCs w:val="24"/>
+        </w:rPr>
+        <w:t xml:space="preserve">find </w:t>
+      </w:r>
+      <w:del w:id="67" w:author="Herbert Morgan" w:date="2009-07-24T13:52:00Z">
+        <w:r>
+          <w:rPr>
+            <w:sz w:val="24"/>
+            <w:szCs w:val="24"/>
+          </w:rPr>
+          <w:delText xml:space="preserve">out </w:delText>
+        </w:r>
+      </w:del>
+      <w:r>
+        <w:rPr>
+          <w:sz w:val="24"/>
+          <w:szCs w:val="24"/>
+        </w:rPr>
+        <w:t xml:space="preserve">the </w:t>
+      </w:r>
+      <w:del w:id="68" w:author="Herbert Morgan" w:date="2009-07-27T10:08:00Z">
+        <w:r>
+          <w:rPr>
+            <w:sz w:val="24"/>
+            <w:szCs w:val="24"/>
+          </w:rPr>
+          <w:delText>file space</w:delText>
+        </w:r>
+      </w:del>
+      <w:ins w:id="69" w:author="Herbert Morgan" w:date="2009-07-27T10:08:00Z">
+        <w:r>
+          <w:rPr>
+            <w:sz w:val="24"/>
+            <w:szCs w:val="24"/>
+          </w:rPr>
+          <w:t>file-space-</w:t>
+        </w:r>
+      </w:ins>
+      <w:del w:id="70" w:author="Herbert Morgan" w:date="2009-07-27T10:08:00Z">
+        <w:r>
+          <w:rPr>
+            <w:sz w:val="24"/>
+            <w:szCs w:val="24"/>
+          </w:rPr>
+          <w:delText xml:space="preserve"> </w:delText>
+        </w:r>
+      </w:del>
       <w:r>
         <w:rPr>
           <w:sz w:val="24"/>
@@ -743,8 +1364,17 @@
           <w:sz w:val="24"/>
           <w:szCs w:val="24"/>
         </w:rPr>
-        <w:t xml:space="preserve"> for the file.  </w:t>
-      </w:r>
+        <w:t xml:space="preserve"> for the file. </w:t>
+      </w:r>
+      <w:del w:id="71" w:author="Herbert Morgan" w:date="2009-07-24T13:52:00Z">
+        <w:r>
+          <w:rPr>
+            <w:sz w:val="24"/>
+            <w:szCs w:val="24"/>
+          </w:rPr>
+          <w:delText xml:space="preserve"> </w:delText>
+        </w:r>
+      </w:del>
       <w:r>
         <w:rPr>
           <w:sz w:val="24"/>
@@ -757,7 +1387,15 @@
           <w:sz w:val="24"/>
           <w:szCs w:val="24"/>
         </w:rPr>
-        <w:t>he following</w:t>
+        <w:t xml:space="preserve">he </w:t>
+      </w:r>
+      <w:r>
+        <w:rPr>
+          <w:sz w:val="24"/>
+          <w:szCs w:val="24"/>
+        </w:rPr>
+        <w:lastRenderedPageBreak/>
+        <w:t>following</w:t>
       </w:r>
       <w:r>
         <w:rPr>
@@ -802,7 +1440,23 @@
           <w:sz w:val="24"/>
           <w:szCs w:val="24"/>
         </w:rPr>
-        <w:t xml:space="preserve"> output for </w:t>
+        <w:t xml:space="preserve"> output for</w:t>
+      </w:r>
+      <w:ins w:id="72" w:author="Herbert Morgan" w:date="2009-07-24T13:52:00Z">
+        <w:r>
+          <w:rPr>
+            <w:sz w:val="24"/>
+            <w:szCs w:val="24"/>
+          </w:rPr>
+          <w:t xml:space="preserve"> the file</w:t>
+        </w:r>
+      </w:ins>
+      <w:r>
+        <w:rPr>
+          <w:sz w:val="24"/>
+          <w:szCs w:val="24"/>
+        </w:rPr>
+        <w:t xml:space="preserve"> </w:t>
       </w:r>
       <w:r>
         <w:rPr>
@@ -848,20 +1502,93 @@
         </w:rPr>
         <w:t xml:space="preserve"> uses </w:t>
       </w:r>
-      <w:r>
-        <w:rPr>
-          <w:sz w:val="24"/>
-          <w:szCs w:val="24"/>
-        </w:rPr>
-        <w:t>strategy #1</w:t>
-      </w:r>
-      <w:r>
-        <w:rPr>
-          <w:sz w:val="24"/>
-          <w:szCs w:val="24"/>
-        </w:rPr>
-        <w:t xml:space="preserve"> in handling file space</w:t>
-      </w:r>
+      <w:ins w:id="73" w:author="Herbert Morgan" w:date="2009-07-24T14:23:00Z">
+        <w:r>
+          <w:rPr>
+            <w:sz w:val="24"/>
+            <w:szCs w:val="24"/>
+          </w:rPr>
+          <w:t xml:space="preserve">the </w:t>
+        </w:r>
+      </w:ins>
+      <w:ins w:id="74" w:author="Herbert Morgan" w:date="2009-07-27T10:11:00Z">
+        <w:r>
+          <w:rPr>
+            <w:sz w:val="24"/>
+            <w:szCs w:val="24"/>
+          </w:rPr>
+          <w:t>file-space-</w:t>
+        </w:r>
+      </w:ins>
+      <w:ins w:id="75" w:author="Herbert Morgan" w:date="2009-07-24T14:20:00Z">
+        <w:r>
+          <w:rPr>
+            <w:sz w:val="24"/>
+            <w:szCs w:val="24"/>
+          </w:rPr>
+          <w:t xml:space="preserve">handling </w:t>
+        </w:r>
+      </w:ins>
+      <w:r>
+        <w:rPr>
+          <w:sz w:val="24"/>
+          <w:szCs w:val="24"/>
+        </w:rPr>
+        <w:t>strategy</w:t>
+      </w:r>
+      <w:ins w:id="76" w:author="Herbert Morgan" w:date="2009-07-24T14:20:00Z">
+        <w:r>
+          <w:rPr>
+            <w:sz w:val="24"/>
+            <w:szCs w:val="24"/>
+          </w:rPr>
+          <w:t xml:space="preserve"> </w:t>
+        </w:r>
+        <w:r>
+          <w:t>H5F_FILE_SPACE_ALL_PERSIST</w:t>
+        </w:r>
+      </w:ins>
+      <w:r>
+        <w:rPr>
+          <w:sz w:val="24"/>
+          <w:szCs w:val="24"/>
+        </w:rPr>
+        <w:t xml:space="preserve"> </w:t>
+      </w:r>
+      <w:ins w:id="77" w:author="Herbert Morgan" w:date="2009-07-24T14:21:00Z">
+        <w:r>
+          <w:rPr>
+            <w:sz w:val="24"/>
+            <w:szCs w:val="24"/>
+          </w:rPr>
+          <w:t>(</w:t>
+        </w:r>
+      </w:ins>
+      <w:r>
+        <w:rPr>
+          <w:sz w:val="24"/>
+          <w:szCs w:val="24"/>
+        </w:rPr>
+        <w:t>#1</w:t>
+      </w:r>
+      <w:ins w:id="78" w:author="Herbert Morgan" w:date="2009-07-24T14:21:00Z">
+        <w:r>
+          <w:rPr>
+            <w:sz w:val="24"/>
+            <w:szCs w:val="24"/>
+          </w:rPr>
+          <w:t>)</w:t>
+        </w:r>
+      </w:ins>
+      <w:del w:id="79" w:author="Herbert Morgan" w:date="2009-07-24T14:23:00Z">
+        <w:r>
+          <w:rPr>
+            <w:sz w:val="24"/>
+            <w:szCs w:val="24"/>
+          </w:rPr>
+          <w:delText xml:space="preserve"> in handling file space</w:delText>
+        </w:r>
+      </w:del>
       <w:r>
         <w:rPr>
           <w:sz w:val="24"/>
@@ -884,102 +1611,1041 @@
         <w:pStyle w:val="ListParagraph"/>
       </w:pPr>
       <w:r>
+        <w:t>HDF5 "</w:t>
+      </w:r>
+      <w:r>
+        <w:t>persist</w:t>
+      </w:r>
+      <w:r>
+        <w:t>.h5</w:t>
+      </w:r>
+      <w:r>
+        <w:t>" {</w:t>
+      </w:r>
+    </w:p>
+    <w:p>
+      <w:pPr>
+        <w:pStyle w:val="ListParagraph"/>
+      </w:pPr>
+      <w:r>
+        <w:t>SUPER_BLOCK {</w:t>
+      </w:r>
+    </w:p>
+    <w:p>
+      <w:pPr>
+        <w:pStyle w:val="ListParagraph"/>
+      </w:pPr>
+      <w:r>
+        <w:t xml:space="preserve">   SUPERBLOCK_VERSION 2</w:t>
+      </w:r>
+    </w:p>
+    <w:p>
+      <w:pPr>
+        <w:pStyle w:val="ListParagraph"/>
+      </w:pPr>
+      <w:r>
+        <w:t xml:space="preserve">   </w:t>
+      </w:r>
+      <w:r>
+        <w:t>:</w:t>
+      </w:r>
+    </w:p>
+    <w:p>
+      <w:pPr>
+        <w:pStyle w:val="ListParagraph"/>
+      </w:pPr>
+      <w:r>
+        <w:t xml:space="preserve">   </w:t>
+      </w:r>
+      <w:r>
+        <w:t>:</w:t>
+      </w:r>
+    </w:p>
+    <w:p>
+      <w:pPr>
+        <w:pStyle w:val="ListParagraph"/>
+      </w:pPr>
+      <w:r>
+        <w:t xml:space="preserve">   </w:t>
+      </w:r>
+      <w:r>
+        <w:t>:</w:t>
+      </w:r>
+    </w:p>
+    <w:p>
+      <w:pPr>
+        <w:pStyle w:val="ListParagraph"/>
+      </w:pPr>
+      <w:r>
+        <w:t xml:space="preserve">   FILE_SPACE_STRATEGY </w:t>
+      </w:r>
+      <w:r>
+        <w:t xml:space="preserve">        </w:t>
+      </w:r>
+      <w:r>
+        <w:t>H5F_FILE_SPACE_ALL_PERSIST</w:t>
+      </w:r>
+    </w:p>
+    <w:p>
+      <w:pPr>
+        <w:pStyle w:val="ListParagraph"/>
+      </w:pPr>
+      <w:r>
+        <w:t xml:space="preserve">   FREE_SPACE_THRESHOLD </w:t>
+      </w:r>
+      <w:r>
+        <w:t xml:space="preserve">  </w:t>
+      </w:r>
+      <w:r>
+        <w:t>1</w:t>
+      </w:r>
+    </w:p>
+    <w:p>
+      <w:pPr>
+        <w:pStyle w:val="ListParagraph"/>
+      </w:pPr>
+      <w:r>
+        <w:t>}</w:t>
+      </w:r>
+    </w:p>
+    <w:p>
+      <w:pPr>
+        <w:pStyle w:val="NoSpacing"/>
+        <w:rPr>
+          <w:sz w:val="24"/>
+          <w:szCs w:val="24"/>
+        </w:rPr>
+      </w:pPr>
+      <w:r>
+        <w:rPr>
+          <w:sz w:val="24"/>
+          <w:szCs w:val="24"/>
+        </w:rPr>
+        <w:t xml:space="preserve">The </w:t>
+      </w:r>
+      <w:del w:id="80" w:author="Herbert Morgan" w:date="2009-07-24T13:54:00Z">
+        <w:r>
+          <w:rPr>
+            <w:sz w:val="24"/>
+            <w:szCs w:val="24"/>
+          </w:rPr>
+          <w:delText xml:space="preserve">second tool is </w:delText>
+        </w:r>
+      </w:del>
+      <w:r>
+        <w:rPr>
+          <w:i/>
+          <w:sz w:val="24"/>
+          <w:szCs w:val="24"/>
+        </w:rPr>
+        <w:t>h5stat</w:t>
+      </w:r>
+      <w:r>
+        <w:rPr>
+          <w:sz w:val="24"/>
+          <w:szCs w:val="24"/>
+        </w:rPr>
+        <w:t xml:space="preserve"> </w:t>
+      </w:r>
+      <w:ins w:id="81" w:author="Herbert Morgan" w:date="2009-07-24T13:54:00Z">
+        <w:r>
+          <w:rPr>
+            <w:sz w:val="24"/>
+            <w:szCs w:val="24"/>
+          </w:rPr>
+          <w:t xml:space="preserve">tool </w:t>
+        </w:r>
+      </w:ins>
+      <w:del w:id="82" w:author="Herbert Morgan" w:date="2009-07-24T13:55:00Z">
+        <w:r>
+          <w:rPr>
+            <w:sz w:val="24"/>
+            <w:szCs w:val="24"/>
+          </w:rPr>
+          <w:delText>by which</w:delText>
+        </w:r>
+      </w:del>
+      <w:ins w:id="83" w:author="Herbert Morgan" w:date="2009-07-24T13:55:00Z">
+        <w:r>
+          <w:rPr>
+            <w:sz w:val="24"/>
+            <w:szCs w:val="24"/>
+          </w:rPr>
+          <w:t>allows</w:t>
+        </w:r>
+      </w:ins>
+      <w:r>
+        <w:rPr>
+          <w:sz w:val="24"/>
+          <w:szCs w:val="24"/>
+        </w:rPr>
+        <w:t xml:space="preserve"> the user </w:t>
+      </w:r>
+      <w:del w:id="84" w:author="Herbert Morgan" w:date="2009-07-24T13:56:00Z">
+        <w:r>
+          <w:rPr>
+            <w:sz w:val="24"/>
+            <w:szCs w:val="24"/>
+          </w:rPr>
+          <w:delText>can find out</w:delText>
+        </w:r>
+      </w:del>
+      <w:ins w:id="85" w:author="Herbert Morgan" w:date="2009-07-24T13:56:00Z">
+        <w:r>
+          <w:rPr>
+            <w:sz w:val="24"/>
+            <w:szCs w:val="24"/>
+          </w:rPr>
+          <w:t>to retrieve information about</w:t>
+        </w:r>
+      </w:ins>
+      <w:r>
+        <w:rPr>
+          <w:sz w:val="24"/>
+          <w:szCs w:val="24"/>
+        </w:rPr>
+        <w:t xml:space="preserve"> </w:t>
+      </w:r>
+      <w:r>
+        <w:rPr>
+          <w:sz w:val="24"/>
+          <w:szCs w:val="24"/>
+        </w:rPr>
+        <w:t xml:space="preserve">the file’s distribution of </w:t>
+      </w:r>
+      <w:r>
+        <w:rPr>
+          <w:sz w:val="24"/>
+          <w:szCs w:val="24"/>
+        </w:rPr>
+        <w:t>file space</w:t>
+      </w:r>
+      <w:ins w:id="86" w:author="Herbert Morgan" w:date="2009-07-24T13:57:00Z">
+        <w:r>
+          <w:rPr>
+            <w:sz w:val="24"/>
+            <w:szCs w:val="24"/>
+          </w:rPr>
+          <w:t>,</w:t>
+        </w:r>
+      </w:ins>
+      <w:del w:id="87" w:author="Herbert Morgan" w:date="2009-07-24T13:57:00Z">
+        <w:r>
+          <w:rPr>
+            <w:sz w:val="24"/>
+            <w:szCs w:val="24"/>
+          </w:rPr>
+          <w:delText>.</w:delText>
+        </w:r>
+      </w:del>
+      <w:r>
+        <w:rPr>
+          <w:sz w:val="24"/>
+          <w:szCs w:val="24"/>
+        </w:rPr>
+        <w:t xml:space="preserve"> </w:t>
+      </w:r>
+      <w:del w:id="88" w:author="Herbert Morgan" w:date="2009-07-24T13:58:00Z">
+        <w:r>
+          <w:rPr>
+            <w:sz w:val="24"/>
+            <w:szCs w:val="24"/>
+          </w:rPr>
+          <w:delText>Look at</w:delText>
+        </w:r>
+      </w:del>
+      <w:ins w:id="89" w:author="Herbert Morgan" w:date="2009-07-24T13:58:00Z">
+        <w:r>
+          <w:rPr>
+            <w:sz w:val="24"/>
+            <w:szCs w:val="24"/>
+          </w:rPr>
+          <w:t>as shown in</w:t>
+        </w:r>
+      </w:ins>
+      <w:r>
+        <w:rPr>
+          <w:sz w:val="24"/>
+          <w:szCs w:val="24"/>
+        </w:rPr>
+        <w:t xml:space="preserve"> the </w:t>
+      </w:r>
+      <w:r>
+        <w:rPr>
+          <w:sz w:val="24"/>
+          <w:szCs w:val="24"/>
+        </w:rPr>
+        <w:t xml:space="preserve">following </w:t>
+      </w:r>
+      <w:r>
+        <w:rPr>
+          <w:i/>
+          <w:sz w:val="24"/>
+          <w:szCs w:val="24"/>
+        </w:rPr>
+        <w:t>h5stat</w:t>
+      </w:r>
+      <w:r>
+        <w:rPr>
+          <w:sz w:val="24"/>
+          <w:szCs w:val="24"/>
+        </w:rPr>
+        <w:t xml:space="preserve"> output </w:t>
+      </w:r>
+      <w:r>
+        <w:rPr>
+          <w:sz w:val="24"/>
+          <w:szCs w:val="24"/>
+        </w:rPr>
+        <w:t>for</w:t>
+      </w:r>
+      <w:ins w:id="90" w:author="Herbert Morgan" w:date="2009-07-24T13:58:00Z">
+        <w:r>
+          <w:rPr>
+            <w:sz w:val="24"/>
+            <w:szCs w:val="24"/>
+          </w:rPr>
+          <w:t xml:space="preserve"> the file</w:t>
+        </w:r>
+      </w:ins>
+      <w:r>
+        <w:rPr>
+          <w:sz w:val="24"/>
+          <w:szCs w:val="24"/>
+        </w:rPr>
+        <w:t xml:space="preserve"> </w:t>
+      </w:r>
+      <w:r>
+        <w:rPr>
+          <w:i/>
+          <w:sz w:val="24"/>
+          <w:szCs w:val="24"/>
+        </w:rPr>
+        <w:t>persist</w:t>
+      </w:r>
+      <w:r>
+        <w:rPr>
+          <w:i/>
+          <w:sz w:val="24"/>
+          <w:szCs w:val="24"/>
+        </w:rPr>
+        <w:t>.h5</w:t>
+      </w:r>
+      <w:r>
+        <w:rPr>
+          <w:i/>
+          <w:sz w:val="24"/>
+          <w:szCs w:val="24"/>
+        </w:rPr>
+        <w:t>:</w:t>
+      </w:r>
+      <w:r>
+        <w:rPr>
+          <w:sz w:val="24"/>
+          <w:szCs w:val="24"/>
+        </w:rPr>
+        <w:t xml:space="preserve">  </w:t>
+      </w:r>
+    </w:p>
+    <w:p>
+      <w:pPr>
+        <w:pStyle w:val="NoSpacing"/>
+        <w:rPr>
+          <w:sz w:val="24"/>
+          <w:szCs w:val="24"/>
+        </w:rPr>
+      </w:pPr>
+    </w:p>
+    <w:p>
+      <w:pPr>
+        <w:pStyle w:val="ListParagraph"/>
+      </w:pPr>
+      <w:r>
+        <w:t xml:space="preserve">Filename: </w:t>
+      </w:r>
+      <w:r>
+        <w:t>persist.h5</w:t>
+      </w:r>
+    </w:p>
+    <w:p>
+      <w:pPr>
+        <w:pStyle w:val="ListParagraph"/>
+      </w:pPr>
+      <w:r>
+        <w:t>:</w:t>
+      </w:r>
+    </w:p>
+    <w:p>
+      <w:pPr>
+        <w:pStyle w:val="ListParagraph"/>
+      </w:pPr>
+      <w:r>
+        <w:t>:</w:t>
+      </w:r>
+    </w:p>
+    <w:p>
+      <w:pPr>
+        <w:pStyle w:val="ListParagraph"/>
+      </w:pPr>
+      <w:r>
+        <w:t>:</w:t>
+      </w:r>
+    </w:p>
+    <w:p>
+      <w:pPr>
+        <w:pStyle w:val="ListParagraph"/>
+      </w:pPr>
+      <w:r>
+        <w:t>Storage information:</w:t>
+      </w:r>
+    </w:p>
+    <w:p>
+      <w:pPr>
+        <w:pStyle w:val="ListParagraph"/>
+      </w:pPr>
+      <w:r>
+        <w:t xml:space="preserve">        Superblock: 48</w:t>
+      </w:r>
+    </w:p>
+    <w:p>
+      <w:pPr>
+        <w:pStyle w:val="ListParagraph"/>
+      </w:pPr>
+      <w:r>
+        <w:t xml:space="preserve">        Superblock extension: 88</w:t>
+      </w:r>
+    </w:p>
+    <w:p>
+      <w:pPr>
+        <w:pStyle w:val="ListParagraph"/>
+      </w:pPr>
+      <w:r>
+        <w:t xml:space="preserve">        User block: 0</w:t>
+      </w:r>
+    </w:p>
+    <w:p>
+      <w:pPr>
+        <w:pStyle w:val="ListParagraph"/>
+      </w:pPr>
+      <w:r>
+        <w:t xml:space="preserve">        Object header (total/unused):</w:t>
+      </w:r>
+    </w:p>
+    <w:p>
+      <w:pPr>
+        <w:pStyle w:val="ListParagraph"/>
+      </w:pPr>
+      <w:r>
+        <w:t xml:space="preserve">                Groups: 40/0</w:t>
+      </w:r>
+    </w:p>
+    <w:p>
+      <w:pPr>
+        <w:pStyle w:val="ListParagraph"/>
+      </w:pPr>
+      <w:r>
+        <w:t xml:space="preserve">                Datasets: 544/288</w:t>
+      </w:r>
+    </w:p>
+    <w:p>
+      <w:pPr>
+        <w:pStyle w:val="ListParagraph"/>
+      </w:pPr>
+      <w:r>
+        <w:t xml:space="preserve">                </w:t>
+      </w:r>
+      <w:proofErr w:type="spellStart"/>
+      <w:r>
+        <w:t>Datatypes</w:t>
+      </w:r>
+      <w:proofErr w:type="spellEnd"/>
+      <w:r>
+        <w:t>: 0/0</w:t>
+      </w:r>
+    </w:p>
+    <w:p>
+      <w:pPr>
+        <w:pStyle w:val="ListParagraph"/>
+      </w:pPr>
+      <w:r>
+        <w:t xml:space="preserve">        Groups:</w:t>
+      </w:r>
+    </w:p>
+    <w:p>
+      <w:pPr>
+        <w:pStyle w:val="ListParagraph"/>
+      </w:pPr>
+      <w:r>
+        <w:t xml:space="preserve">                B-tree/List: 872</w:t>
+      </w:r>
+    </w:p>
+    <w:p>
+      <w:pPr>
+        <w:pStyle w:val="ListParagraph"/>
+      </w:pPr>
+      <w:r>
+        <w:t xml:space="preserve">                Heap: 120</w:t>
+      </w:r>
+    </w:p>
+    <w:p>
+      <w:pPr>
+        <w:pStyle w:val="ListParagraph"/>
+      </w:pPr>
+      <w:r>
+        <w:t xml:space="preserve">        Attributes:</w:t>
+      </w:r>
+    </w:p>
+    <w:p>
+      <w:pPr>
+        <w:pStyle w:val="ListParagraph"/>
+      </w:pPr>
+      <w:r>
+        <w:t xml:space="preserve">                B-tree/List: 0</w:t>
+      </w:r>
+    </w:p>
+    <w:p>
+      <w:pPr>
+        <w:pStyle w:val="ListParagraph"/>
+      </w:pPr>
+      <w:r>
+        <w:t xml:space="preserve">                Heap: 0</w:t>
+      </w:r>
+    </w:p>
+    <w:p>
+      <w:pPr>
+        <w:pStyle w:val="ListParagraph"/>
+      </w:pPr>
+      <w:r>
+        <w:t xml:space="preserve">        Chunked datasets:</w:t>
+      </w:r>
+    </w:p>
+    <w:p>
+      <w:pPr>
+        <w:pStyle w:val="ListParagraph"/>
+      </w:pPr>
+      <w:r>
+        <w:t xml:space="preserve">                B-tree: 0</w:t>
+      </w:r>
+    </w:p>
+    <w:p>
+      <w:pPr>
+        <w:pStyle w:val="ListParagraph"/>
+      </w:pPr>
+      <w:r>
+        <w:t xml:space="preserve">        Shared Messages:</w:t>
+      </w:r>
+    </w:p>
+    <w:p>
+      <w:pPr>
+        <w:pStyle w:val="ListParagraph"/>
+      </w:pPr>
+      <w:r>
+        <w:t xml:space="preserve">                Header: 0</w:t>
+      </w:r>
+    </w:p>
+    <w:p>
+      <w:pPr>
+        <w:pStyle w:val="ListParagraph"/>
+      </w:pPr>
+      <w:r>
+        <w:t xml:space="preserve">                B-tree/List: 0</w:t>
+      </w:r>
+    </w:p>
+    <w:p>
+      <w:pPr>
+        <w:pStyle w:val="ListParagraph"/>
+      </w:pPr>
+      <w:r>
+        <w:t xml:space="preserve">                Heap: 0</w:t>
+      </w:r>
+    </w:p>
+    <w:p>
+      <w:pPr>
+        <w:pStyle w:val="ListParagraph"/>
+      </w:pPr>
+      <w:r>
+        <w:t xml:space="preserve">        Free space managers:</w:t>
+      </w:r>
+    </w:p>
+    <w:p>
+      <w:pPr>
+        <w:pStyle w:val="ListParagraph"/>
+      </w:pPr>
+      <w:r>
         <w:lastRenderedPageBreak/>
-        <w:t>HDF5 "</w:t>
-      </w:r>
-      <w:r>
+        <w:t xml:space="preserve">                Header: 153</w:t>
+      </w:r>
+    </w:p>
+    <w:p>
+      <w:pPr>
+        <w:pStyle w:val="ListParagraph"/>
+      </w:pPr>
+      <w:r>
+        <w:t xml:space="preserve">                Amount of free space (in bytes): 374</w:t>
+      </w:r>
+    </w:p>
+    <w:p>
+      <w:pPr>
+        <w:pStyle w:val="ListParagraph"/>
+      </w:pPr>
+      <w:r>
+        <w:t>:</w:t>
+      </w:r>
+    </w:p>
+    <w:p>
+      <w:pPr>
+        <w:pStyle w:val="ListParagraph"/>
+      </w:pPr>
+      <w:r>
+        <w:t>:</w:t>
+      </w:r>
+    </w:p>
+    <w:p>
+      <w:pPr>
+        <w:pStyle w:val="ListParagraph"/>
+      </w:pPr>
+      <w:r>
+        <w:t>:</w:t>
+      </w:r>
+    </w:p>
+    <w:p>
+      <w:pPr>
+        <w:pStyle w:val="ListParagraph"/>
+      </w:pPr>
+      <w:r>
+        <w:t>Dataset storage information:</w:t>
+      </w:r>
+    </w:p>
+    <w:p>
+      <w:pPr>
+        <w:pStyle w:val="ListParagraph"/>
+      </w:pPr>
+      <w:r>
+        <w:t xml:space="preserve">        Total raw data size: 240</w:t>
+      </w:r>
+    </w:p>
+    <w:p>
+      <w:pPr>
+        <w:pStyle w:val="NoSpacing"/>
+        <w:rPr>
+          <w:sz w:val="24"/>
+          <w:szCs w:val="24"/>
+        </w:rPr>
+      </w:pPr>
+      <w:commentRangeStart w:id="91"/>
+      <w:r>
+        <w:rPr>
+          <w:sz w:val="24"/>
+          <w:szCs w:val="24"/>
+        </w:rPr>
+        <w:t xml:space="preserve">Note that </w:t>
+      </w:r>
+      <w:r>
+        <w:rPr>
+          <w:i/>
+          <w:sz w:val="24"/>
+          <w:szCs w:val="24"/>
+        </w:rPr>
+        <w:t>persist.h5</w:t>
+      </w:r>
+      <w:r>
+        <w:rPr>
+          <w:sz w:val="24"/>
+          <w:szCs w:val="24"/>
+        </w:rPr>
+        <w:t xml:space="preserve"> has 374 bytes of free space. </w:t>
+      </w:r>
+      <w:del w:id="92" w:author="Herbert Morgan" w:date="2009-07-24T13:58:00Z">
+        <w:r>
+          <w:rPr>
+            <w:sz w:val="24"/>
+            <w:szCs w:val="24"/>
+          </w:rPr>
+          <w:delText xml:space="preserve"> </w:delText>
+        </w:r>
+      </w:del>
+      <w:r>
+        <w:rPr>
+          <w:sz w:val="24"/>
+          <w:szCs w:val="24"/>
+        </w:rPr>
+        <w:t xml:space="preserve">To get more specific </w:t>
+      </w:r>
+      <w:ins w:id="93" w:author="Herbert Morgan" w:date="2009-07-24T13:59:00Z">
+        <w:r>
+          <w:rPr>
+            <w:sz w:val="24"/>
+            <w:szCs w:val="24"/>
+          </w:rPr>
+          <w:t xml:space="preserve">information about the </w:t>
+        </w:r>
+      </w:ins>
+      <w:r>
+        <w:rPr>
+          <w:sz w:val="24"/>
+          <w:szCs w:val="24"/>
+        </w:rPr>
+        <w:t>distribution of free space in the file</w:t>
+      </w:r>
+      <w:ins w:id="94" w:author="Herbert Morgan" w:date="2009-07-24T14:00:00Z">
+        <w:r>
+          <w:rPr>
+            <w:sz w:val="24"/>
+            <w:szCs w:val="24"/>
+          </w:rPr>
+          <w:t xml:space="preserve"> </w:t>
+        </w:r>
+        <w:r>
+          <w:rPr>
+            <w:i/>
+            <w:sz w:val="24"/>
+            <w:szCs w:val="24"/>
+            <w:rPrChange w:id="95" w:author="Herbert Morgan" w:date="2009-07-24T14:01:00Z">
+              <w:rPr>
+                <w:sz w:val="24"/>
+                <w:szCs w:val="24"/>
+              </w:rPr>
+            </w:rPrChange>
+          </w:rPr>
+          <w:t>persist.h5</w:t>
+        </w:r>
+      </w:ins>
+      <w:r>
+        <w:rPr>
+          <w:sz w:val="24"/>
+          <w:szCs w:val="24"/>
+        </w:rPr>
+        <w:t xml:space="preserve">, </w:t>
+      </w:r>
+      <w:del w:id="96" w:author="Herbert Morgan" w:date="2009-07-24T14:03:00Z">
+        <w:r>
+          <w:rPr>
+            <w:sz w:val="24"/>
+            <w:szCs w:val="24"/>
+          </w:rPr>
+          <w:delText>look at the output for</w:delText>
+        </w:r>
+      </w:del>
+      <w:ins w:id="97" w:author="Herbert Morgan" w:date="2009-07-24T14:03:00Z">
+        <w:r>
+          <w:rPr>
+            <w:sz w:val="24"/>
+            <w:szCs w:val="24"/>
+          </w:rPr>
+          <w:t>specify</w:t>
+        </w:r>
+      </w:ins>
+      <w:r>
+        <w:rPr>
+          <w:sz w:val="24"/>
+          <w:szCs w:val="24"/>
+        </w:rPr>
+        <w:t xml:space="preserve"> </w:t>
+      </w:r>
+      <w:r>
+        <w:rPr>
+          <w:i/>
+          <w:sz w:val="24"/>
+          <w:szCs w:val="24"/>
+        </w:rPr>
+        <w:t>h5stat –</w:t>
+      </w:r>
+      <w:proofErr w:type="gramStart"/>
+      <w:r>
+        <w:rPr>
+          <w:i/>
+          <w:sz w:val="24"/>
+          <w:szCs w:val="24"/>
+        </w:rPr>
+        <w:t xml:space="preserve">s </w:t>
+      </w:r>
+      <w:proofErr w:type="gramEnd"/>
+      <w:del w:id="98" w:author="Herbert Morgan" w:date="2009-07-24T14:05:00Z">
+        <w:r>
+          <w:rPr>
+            <w:sz w:val="24"/>
+            <w:szCs w:val="24"/>
+          </w:rPr>
+          <w:delText>:</w:delText>
+        </w:r>
+      </w:del>
+      <w:ins w:id="99" w:author="Herbert Morgan" w:date="2009-07-24T14:05:00Z">
+        <w:r>
+          <w:rPr>
+            <w:sz w:val="24"/>
+            <w:szCs w:val="24"/>
+          </w:rPr>
+          <w:t>; the</w:t>
+        </w:r>
+      </w:ins>
+      <w:ins w:id="100" w:author="Herbert Morgan" w:date="2009-07-24T14:04:00Z">
+        <w:r>
+          <w:rPr>
+            <w:sz w:val="24"/>
+            <w:szCs w:val="24"/>
+          </w:rPr>
+          <w:t xml:space="preserve"> result of which is</w:t>
+        </w:r>
+      </w:ins>
+      <w:ins w:id="101" w:author="Herbert Morgan" w:date="2009-07-24T14:03:00Z">
+        <w:r>
+          <w:rPr>
+            <w:sz w:val="24"/>
+            <w:szCs w:val="24"/>
+          </w:rPr>
+          <w:t xml:space="preserve"> shown in the following </w:t>
+        </w:r>
+        <w:r>
+          <w:rPr>
+            <w:i/>
+            <w:sz w:val="24"/>
+            <w:szCs w:val="24"/>
+            <w:rPrChange w:id="102" w:author="Herbert Morgan" w:date="2009-07-24T14:06:00Z">
+              <w:rPr>
+                <w:sz w:val="24"/>
+                <w:szCs w:val="24"/>
+              </w:rPr>
+            </w:rPrChange>
+          </w:rPr>
+          <w:t xml:space="preserve">h5stat </w:t>
+        </w:r>
+      </w:ins>
+      <w:ins w:id="103" w:author="Herbert Morgan" w:date="2009-07-24T14:04:00Z">
+        <w:r>
+          <w:rPr>
+            <w:i/>
+            <w:sz w:val="24"/>
+            <w:szCs w:val="24"/>
+            <w:rPrChange w:id="104" w:author="Herbert Morgan" w:date="2009-07-24T14:06:00Z">
+              <w:rPr>
+                <w:sz w:val="24"/>
+                <w:szCs w:val="24"/>
+              </w:rPr>
+            </w:rPrChange>
+          </w:rPr>
+          <w:t>–</w:t>
+        </w:r>
+      </w:ins>
+      <w:ins w:id="105" w:author="Herbert Morgan" w:date="2009-07-24T14:03:00Z">
+        <w:r>
+          <w:rPr>
+            <w:i/>
+            <w:sz w:val="24"/>
+            <w:szCs w:val="24"/>
+            <w:rPrChange w:id="106" w:author="Herbert Morgan" w:date="2009-07-24T14:06:00Z">
+              <w:rPr>
+                <w:sz w:val="24"/>
+                <w:szCs w:val="24"/>
+              </w:rPr>
+            </w:rPrChange>
+          </w:rPr>
+          <w:t>s</w:t>
+        </w:r>
+        <w:r>
+          <w:rPr>
+            <w:sz w:val="24"/>
+            <w:szCs w:val="24"/>
+          </w:rPr>
+          <w:t xml:space="preserve"> </w:t>
+        </w:r>
+      </w:ins>
+      <w:ins w:id="107" w:author="Herbert Morgan" w:date="2009-07-24T14:04:00Z">
+        <w:r>
+          <w:rPr>
+            <w:sz w:val="24"/>
+            <w:szCs w:val="24"/>
+          </w:rPr>
+          <w:t>output:</w:t>
+        </w:r>
+      </w:ins>
+      <w:commentRangeEnd w:id="91"/>
+      <w:r>
+        <w:rPr>
+          <w:rStyle w:val="CommentReference"/>
+          <w:vanish/>
+        </w:rPr>
+        <w:commentReference w:id="91"/>
+      </w:r>
+    </w:p>
+    <w:p>
+      <w:pPr>
+        <w:pStyle w:val="NoSpacing"/>
+        <w:rPr>
+          <w:sz w:val="24"/>
+          <w:szCs w:val="24"/>
+        </w:rPr>
+      </w:pPr>
+    </w:p>
+    <w:p>
+      <w:pPr>
+        <w:pStyle w:val="ListParagraph"/>
+      </w:pPr>
+      <w:r>
+        <w:t>Filename: persist.h5</w:t>
+      </w:r>
+    </w:p>
+    <w:p>
+      <w:pPr>
+        <w:pStyle w:val="ListParagraph"/>
+      </w:pPr>
+      <w:r>
+        <w:t>Small size free-space sections (&lt; 10 bytes):</w:t>
+      </w:r>
+    </w:p>
+    <w:p>
+      <w:pPr>
+        <w:pStyle w:val="ListParagraph"/>
+      </w:pPr>
+      <w:r>
+        <w:t xml:space="preserve">        Total # of small size sections: 0</w:t>
+      </w:r>
+    </w:p>
+    <w:p>
+      <w:pPr>
+        <w:pStyle w:val="ListParagraph"/>
+      </w:pPr>
+      <w:r>
+        <w:t>Free-space section bins:</w:t>
+      </w:r>
+    </w:p>
+    <w:p>
+      <w:pPr>
+        <w:pStyle w:val="ListParagraph"/>
+      </w:pPr>
+      <w:r>
+        <w:t xml:space="preserve">         # </w:t>
+      </w:r>
+      <w:proofErr w:type="gramStart"/>
+      <w:r>
+        <w:t>of</w:t>
+      </w:r>
+      <w:proofErr w:type="gramEnd"/>
+      <w:r>
+        <w:t xml:space="preserve"> sections of size 10 - 99: 2</w:t>
+      </w:r>
+    </w:p>
+    <w:p>
+      <w:pPr>
+        <w:pStyle w:val="ListParagraph"/>
+      </w:pPr>
+      <w:r>
+        <w:t xml:space="preserve">        # </w:t>
+      </w:r>
+      <w:proofErr w:type="gramStart"/>
+      <w:r>
+        <w:t>of</w:t>
+      </w:r>
+      <w:proofErr w:type="gramEnd"/>
+      <w:r>
+        <w:t xml:space="preserve"> sections of size 100 - 999: 1</w:t>
+      </w:r>
+    </w:p>
+    <w:p>
+      <w:pPr>
+        <w:pStyle w:val="ListParagraph"/>
+      </w:pPr>
+      <w:r>
+        <w:t xml:space="preserve">        Total # of sections: 3</w:t>
+      </w:r>
+    </w:p>
+    <w:p>
+      <w:pPr>
+        <w:pStyle w:val="ListParagraph"/>
+      </w:pPr>
+    </w:p>
+    <w:p>
+      <w:pPr>
+        <w:pStyle w:val="ListParagraph"/>
+        <w:ind w:left="0"/>
+        <w:rPr>
+          <w:sz w:val="24"/>
+          <w:szCs w:val="24"/>
+        </w:rPr>
+      </w:pPr>
+      <w:r>
+        <w:rPr>
+          <w:sz w:val="24"/>
+          <w:szCs w:val="24"/>
+        </w:rPr>
+        <w:t xml:space="preserve">Note that </w:t>
+      </w:r>
+      <w:r>
+        <w:rPr>
+          <w:i/>
+          <w:sz w:val="24"/>
+          <w:szCs w:val="24"/>
+        </w:rPr>
         <w:t>persist</w:t>
       </w:r>
       <w:r>
+        <w:rPr>
+          <w:i/>
+          <w:sz w:val="24"/>
+          <w:szCs w:val="24"/>
+        </w:rPr>
         <w:t>.h5</w:t>
       </w:r>
       <w:r>
-        <w:t>" {</w:t>
-      </w:r>
-    </w:p>
-    <w:p>
-      <w:pPr>
-        <w:pStyle w:val="ListParagraph"/>
-      </w:pPr>
-      <w:r>
-        <w:t>SUPER_BLOCK {</w:t>
-      </w:r>
-    </w:p>
-    <w:p>
-      <w:pPr>
-        <w:pStyle w:val="ListParagraph"/>
-      </w:pPr>
-      <w:r>
-        <w:t xml:space="preserve">   SUPERBLOCK_VERSION 2</w:t>
-      </w:r>
-    </w:p>
-    <w:p>
-      <w:pPr>
-        <w:pStyle w:val="ListParagraph"/>
-      </w:pPr>
-      <w:r>
-        <w:t xml:space="preserve">   </w:t>
-      </w:r>
-      <w:r>
-        <w:t>:</w:t>
-      </w:r>
-    </w:p>
-    <w:p>
-      <w:pPr>
-        <w:pStyle w:val="ListParagraph"/>
-      </w:pPr>
-      <w:r>
-        <w:t xml:space="preserve">   </w:t>
-      </w:r>
-      <w:r>
-        <w:t>:</w:t>
-      </w:r>
-    </w:p>
-    <w:p>
-      <w:pPr>
-        <w:pStyle w:val="ListParagraph"/>
-      </w:pPr>
-      <w:r>
-        <w:t xml:space="preserve">   </w:t>
-      </w:r>
-      <w:r>
-        <w:t>:</w:t>
-      </w:r>
-    </w:p>
-    <w:p>
-      <w:pPr>
-        <w:pStyle w:val="ListParagraph"/>
-      </w:pPr>
-      <w:r>
-        <w:t xml:space="preserve">   FILE_SPACE_STRATEGY </w:t>
-      </w:r>
-      <w:r>
-        <w:t xml:space="preserve">        </w:t>
-      </w:r>
-      <w:r>
-        <w:t>H5F_FILE_SPACE_ALL_PERSIST</w:t>
-      </w:r>
-    </w:p>
-    <w:p>
-      <w:pPr>
-        <w:pStyle w:val="ListParagraph"/>
-      </w:pPr>
-      <w:r>
-        <w:t xml:space="preserve">   FREE_SPACE_THRESHOLD </w:t>
-      </w:r>
-      <w:r>
-        <w:t xml:space="preserve">  </w:t>
-      </w:r>
-      <w:r>
-        <w:t>1</w:t>
-      </w:r>
-    </w:p>
-    <w:p>
-      <w:pPr>
-        <w:pStyle w:val="ListParagraph"/>
-      </w:pPr>
-      <w:r>
-        <w:t>}</w:t>
+        <w:rPr>
+          <w:sz w:val="24"/>
+          <w:szCs w:val="24"/>
+        </w:rPr>
+        <w:t xml:space="preserve"> </w:t>
+      </w:r>
+      <w:r>
+        <w:rPr>
+          <w:sz w:val="24"/>
+          <w:szCs w:val="24"/>
+        </w:rPr>
+        <w:t xml:space="preserve">has three separate </w:t>
+      </w:r>
+      <w:del w:id="108" w:author="Herbert Morgan" w:date="2009-07-24T14:08:00Z">
+        <w:r>
+          <w:rPr>
+            <w:sz w:val="24"/>
+            <w:szCs w:val="24"/>
+          </w:rPr>
+          <w:delText xml:space="preserve">free </w:delText>
+        </w:r>
+      </w:del>
+      <w:ins w:id="109" w:author="Herbert Morgan" w:date="2009-07-24T14:08:00Z">
+        <w:r>
+          <w:rPr>
+            <w:sz w:val="24"/>
+            <w:szCs w:val="24"/>
+          </w:rPr>
+          <w:t>free-</w:t>
+        </w:r>
+      </w:ins>
+      <w:r>
+        <w:rPr>
+          <w:sz w:val="24"/>
+          <w:szCs w:val="24"/>
+        </w:rPr>
+        <w:t>space sections</w:t>
+      </w:r>
+      <w:ins w:id="110" w:author="Herbert Morgan" w:date="2009-07-24T14:07:00Z">
+        <w:r>
+          <w:rPr>
+            <w:sz w:val="24"/>
+            <w:szCs w:val="24"/>
+          </w:rPr>
+          <w:t>,</w:t>
+        </w:r>
+      </w:ins>
+      <w:r>
+        <w:rPr>
+          <w:sz w:val="24"/>
+          <w:szCs w:val="24"/>
+        </w:rPr>
+        <w:t xml:space="preserve"> but there are no small</w:t>
+      </w:r>
+      <w:r>
+        <w:rPr>
+          <w:sz w:val="24"/>
+          <w:szCs w:val="24"/>
+        </w:rPr>
+        <w:t xml:space="preserve"> holes of less than 10 bytes in the file.</w:t>
       </w:r>
     </w:p>
     <w:p>
@@ -995,50 +2661,100 @@
           <w:sz w:val="24"/>
           <w:szCs w:val="24"/>
         </w:rPr>
-        <w:t xml:space="preserve">The second tool is </w:t>
-      </w:r>
+        <w:t xml:space="preserve">Finally, the </w:t>
+      </w:r>
+      <w:del w:id="111" w:author="Herbert Morgan" w:date="2009-07-24T14:13:00Z">
+        <w:r>
+          <w:rPr>
+            <w:sz w:val="24"/>
+            <w:szCs w:val="24"/>
+          </w:rPr>
+          <w:delText xml:space="preserve">command line </w:delText>
+        </w:r>
+        <w:r>
+          <w:rPr>
+            <w:sz w:val="24"/>
+            <w:szCs w:val="24"/>
+          </w:rPr>
+          <w:delText xml:space="preserve">tool </w:delText>
+        </w:r>
+      </w:del>
       <w:r>
         <w:rPr>
           <w:i/>
           <w:sz w:val="24"/>
           <w:szCs w:val="24"/>
         </w:rPr>
-        <w:t>h5stat</w:t>
-      </w:r>
-      <w:r>
-        <w:rPr>
-          <w:sz w:val="24"/>
-          <w:szCs w:val="24"/>
-        </w:rPr>
-        <w:t xml:space="preserve"> by which the user can find out </w:t>
-      </w:r>
-      <w:r>
-        <w:rPr>
-          <w:sz w:val="24"/>
-          <w:szCs w:val="24"/>
-        </w:rPr>
-        <w:t xml:space="preserve">the file’s distribution of </w:t>
-      </w:r>
-      <w:r>
-        <w:rPr>
-          <w:sz w:val="24"/>
-          <w:szCs w:val="24"/>
-        </w:rPr>
-        <w:t xml:space="preserve">file space. </w:t>
-      </w:r>
-      <w:r>
-        <w:rPr>
-          <w:sz w:val="24"/>
-          <w:szCs w:val="24"/>
-        </w:rPr>
-        <w:t xml:space="preserve">Look at the </w:t>
-      </w:r>
-      <w:r>
-        <w:rPr>
-          <w:sz w:val="24"/>
-          <w:szCs w:val="24"/>
-        </w:rPr>
-        <w:t xml:space="preserve">following </w:t>
+        <w:t>h5repack</w:t>
+      </w:r>
+      <w:r>
+        <w:rPr>
+          <w:sz w:val="24"/>
+          <w:szCs w:val="24"/>
+        </w:rPr>
+        <w:t xml:space="preserve"> </w:t>
+      </w:r>
+      <w:ins w:id="112" w:author="Herbert Morgan" w:date="2009-07-24T14:13:00Z">
+        <w:r>
+          <w:rPr>
+            <w:sz w:val="24"/>
+            <w:szCs w:val="24"/>
+          </w:rPr>
+          <w:t xml:space="preserve">tool </w:t>
+        </w:r>
+      </w:ins>
+      <w:r>
+        <w:rPr>
+          <w:sz w:val="24"/>
+          <w:szCs w:val="24"/>
+        </w:rPr>
+        <w:t>allows the user to create a new file with a specified file space strategy from an existing file.</w:t>
+      </w:r>
+      <w:r>
+        <w:rPr>
+          <w:sz w:val="24"/>
+          <w:szCs w:val="24"/>
+        </w:rPr>
+        <w:t xml:space="preserve"> </w:t>
+      </w:r>
+      <w:del w:id="113" w:author="Herbert Morgan" w:date="2009-07-24T14:13:00Z">
+        <w:r>
+          <w:rPr>
+            <w:sz w:val="24"/>
+            <w:szCs w:val="24"/>
+          </w:rPr>
+          <w:delText xml:space="preserve"> </w:delText>
+        </w:r>
+      </w:del>
+      <w:r>
+        <w:rPr>
+          <w:sz w:val="24"/>
+          <w:szCs w:val="24"/>
+        </w:rPr>
+        <w:t xml:space="preserve">For example, </w:t>
+      </w:r>
+      <w:r>
+        <w:rPr>
+          <w:sz w:val="24"/>
+          <w:szCs w:val="24"/>
+        </w:rPr>
+        <w:t>the user can re</w:t>
+      </w:r>
+      <w:del w:id="114" w:author="Herbert Morgan" w:date="2009-07-24T14:08:00Z">
+        <w:r>
+          <w:rPr>
+            <w:sz w:val="24"/>
+            <w:szCs w:val="24"/>
+          </w:rPr>
+          <w:delText>-</w:delText>
+        </w:r>
+      </w:del>
+      <w:r>
+        <w:rPr>
+          <w:sz w:val="24"/>
+          <w:szCs w:val="24"/>
+        </w:rPr>
+        <w:t xml:space="preserve">pack </w:t>
       </w:r>
       <w:r>
         <w:rPr>
@@ -1046,21 +2762,111 @@
           <w:sz w:val="24"/>
           <w:szCs w:val="24"/>
         </w:rPr>
-        <w:t>h5stat</w:t>
-      </w:r>
-      <w:r>
-        <w:rPr>
-          <w:sz w:val="24"/>
-          <w:szCs w:val="24"/>
-        </w:rPr>
-        <w:t xml:space="preserve"> output </w:t>
-      </w:r>
-      <w:r>
-        <w:rPr>
-          <w:sz w:val="24"/>
-          <w:szCs w:val="24"/>
-        </w:rPr>
-        <w:t xml:space="preserve">for </w:t>
+        <w:t>persist.h5</w:t>
+      </w:r>
+      <w:r>
+        <w:rPr>
+          <w:sz w:val="24"/>
+          <w:szCs w:val="24"/>
+        </w:rPr>
+        <w:t xml:space="preserve"> with </w:t>
+      </w:r>
+      <w:del w:id="115" w:author="Herbert Morgan" w:date="2009-07-27T10:09:00Z">
+        <w:r>
+          <w:rPr>
+            <w:sz w:val="24"/>
+            <w:szCs w:val="24"/>
+          </w:rPr>
+          <w:delText>file space</w:delText>
+        </w:r>
+      </w:del>
+      <w:ins w:id="116" w:author="Herbert Morgan" w:date="2009-07-27T10:09:00Z">
+        <w:r>
+          <w:rPr>
+            <w:sz w:val="24"/>
+            <w:szCs w:val="24"/>
+          </w:rPr>
+          <w:t>file-space-</w:t>
+        </w:r>
+      </w:ins>
+      <w:del w:id="117" w:author="Herbert Morgan" w:date="2009-07-27T10:09:00Z">
+        <w:r>
+          <w:rPr>
+            <w:sz w:val="24"/>
+            <w:szCs w:val="24"/>
+          </w:rPr>
+          <w:delText xml:space="preserve"> </w:delText>
+        </w:r>
+      </w:del>
+      <w:r>
+        <w:rPr>
+          <w:sz w:val="24"/>
+          <w:szCs w:val="24"/>
+        </w:rPr>
+        <w:t>handling strategy</w:t>
+      </w:r>
+      <w:ins w:id="118" w:author="Herbert Morgan" w:date="2009-07-24T14:25:00Z">
+        <w:r>
+          <w:t xml:space="preserve"> </w:t>
+        </w:r>
+        <w:r>
+          <w:t>H5F_FILE_SPACE_ALL</w:t>
+        </w:r>
+      </w:ins>
+      <w:r>
+        <w:rPr>
+          <w:sz w:val="24"/>
+          <w:szCs w:val="24"/>
+        </w:rPr>
+        <w:t xml:space="preserve"> </w:t>
+      </w:r>
+      <w:ins w:id="119" w:author="Herbert Morgan" w:date="2009-07-24T14:25:00Z">
+        <w:r>
+          <w:rPr>
+            <w:sz w:val="24"/>
+            <w:szCs w:val="24"/>
+          </w:rPr>
+          <w:t>(</w:t>
+        </w:r>
+      </w:ins>
+      <w:r>
+        <w:rPr>
+          <w:sz w:val="24"/>
+          <w:szCs w:val="24"/>
+        </w:rPr>
+        <w:t>#2</w:t>
+      </w:r>
+      <w:ins w:id="120" w:author="Herbert Morgan" w:date="2009-07-24T14:25:00Z">
+        <w:r>
+          <w:rPr>
+            <w:sz w:val="24"/>
+            <w:szCs w:val="24"/>
+          </w:rPr>
+          <w:t>)</w:t>
+        </w:r>
+      </w:ins>
+      <w:r>
+        <w:rPr>
+          <w:sz w:val="24"/>
+          <w:szCs w:val="24"/>
+        </w:rPr>
+        <w:t xml:space="preserve"> to become</w:t>
+      </w:r>
+      <w:ins w:id="121" w:author="Herbert Morgan" w:date="2009-07-24T14:27:00Z">
+        <w:r>
+          <w:rPr>
+            <w:sz w:val="24"/>
+            <w:szCs w:val="24"/>
+          </w:rPr>
+          <w:t xml:space="preserve"> the new file</w:t>
+        </w:r>
+      </w:ins>
+      <w:r>
+        <w:rPr>
+          <w:sz w:val="24"/>
+          <w:szCs w:val="24"/>
+        </w:rPr>
+        <w:t xml:space="preserve"> </w:t>
       </w:r>
       <w:r>
         <w:rPr>
@@ -1068,31 +2874,66 @@
           <w:sz w:val="24"/>
           <w:szCs w:val="24"/>
         </w:rPr>
+        <w:t>not_persist.h5</w:t>
+      </w:r>
+      <w:ins w:id="122" w:author="Herbert Morgan" w:date="2009-07-24T14:27:00Z">
+        <w:r>
+          <w:rPr>
+            <w:sz w:val="24"/>
+            <w:szCs w:val="24"/>
+            <w:rPrChange w:id="123" w:author="Herbert Morgan" w:date="2009-07-24T14:28:00Z">
+              <w:rPr>
+                <w:i/>
+                <w:sz w:val="24"/>
+                <w:szCs w:val="24"/>
+              </w:rPr>
+            </w:rPrChange>
+          </w:rPr>
+          <w:t>,</w:t>
+        </w:r>
+      </w:ins>
+      <w:r>
+        <w:rPr>
+          <w:sz w:val="24"/>
+          <w:szCs w:val="24"/>
+        </w:rPr>
+        <w:t xml:space="preserve"> as follows:</w:t>
+      </w:r>
+    </w:p>
+    <w:p>
+      <w:pPr>
+        <w:pStyle w:val="NoSpacing"/>
+        <w:rPr>
+          <w:sz w:val="24"/>
+          <w:szCs w:val="24"/>
+        </w:rPr>
+      </w:pPr>
+    </w:p>
+    <w:p>
+      <w:pPr>
+        <w:pStyle w:val="ListParagraph"/>
+      </w:pPr>
+      <w:r>
+        <w:t xml:space="preserve">h5repack –S </w:t>
+      </w:r>
+      <w:r>
+        <w:t>2</w:t>
+      </w:r>
+      <w:r>
+        <w:t xml:space="preserve"> </w:t>
+      </w:r>
+      <w:r>
         <w:t>persist</w:t>
       </w:r>
       <w:r>
-        <w:rPr>
-          <w:i/>
-          <w:sz w:val="24"/>
-          <w:szCs w:val="24"/>
-        </w:rPr>
+        <w:t xml:space="preserve">.h5 </w:t>
+      </w:r>
+      <w:r>
+        <w:t>not_persist</w:t>
+      </w:r>
+      <w:r>
         <w:t>.h5</w:t>
       </w:r>
-      <w:r>
-        <w:rPr>
-          <w:i/>
-          <w:sz w:val="24"/>
-          <w:szCs w:val="24"/>
-        </w:rPr>
-        <w:t>:</w:t>
-      </w:r>
-      <w:r>
-        <w:rPr>
-          <w:sz w:val="24"/>
-          <w:szCs w:val="24"/>
-        </w:rPr>
-        <w:t xml:space="preserve">  </w:t>
-      </w:r>
     </w:p>
     <w:p>
       <w:pPr>
@@ -1102,647 +2943,28 @@
           <w:szCs w:val="24"/>
         </w:rPr>
       </w:pPr>
-    </w:p>
-    <w:p>
-      <w:pPr>
-        <w:pStyle w:val="ListParagraph"/>
-      </w:pPr>
-      <w:r>
-        <w:t xml:space="preserve">Filename: </w:t>
-      </w:r>
-      <w:r>
-        <w:t>persist.h5</w:t>
-      </w:r>
-    </w:p>
-    <w:p>
-      <w:pPr>
-        <w:pStyle w:val="ListParagraph"/>
-      </w:pPr>
-      <w:r>
-        <w:t>:</w:t>
-      </w:r>
-    </w:p>
-    <w:p>
-      <w:pPr>
-        <w:pStyle w:val="ListParagraph"/>
-      </w:pPr>
-      <w:r>
-        <w:t>:</w:t>
-      </w:r>
-    </w:p>
-    <w:p>
-      <w:pPr>
-        <w:pStyle w:val="ListParagraph"/>
-      </w:pPr>
-      <w:r>
-        <w:t>:</w:t>
-      </w:r>
-    </w:p>
-    <w:p>
-      <w:pPr>
-        <w:pStyle w:val="ListParagraph"/>
-      </w:pPr>
-      <w:r>
-        <w:t>Storage information:</w:t>
-      </w:r>
-    </w:p>
-    <w:p>
-      <w:pPr>
-        <w:pStyle w:val="ListParagraph"/>
-      </w:pPr>
-      <w:r>
-        <w:t xml:space="preserve">        Superblock: 48</w:t>
-      </w:r>
-    </w:p>
-    <w:p>
-      <w:pPr>
-        <w:pStyle w:val="ListParagraph"/>
-      </w:pPr>
-      <w:r>
-        <w:t xml:space="preserve">        Superblock extension: 88</w:t>
-      </w:r>
-    </w:p>
-    <w:p>
-      <w:pPr>
-        <w:pStyle w:val="ListParagraph"/>
-      </w:pPr>
-      <w:r>
-        <w:t xml:space="preserve">        User block: </w:t>
-      </w:r>
-      <w:proofErr w:type="gramStart"/>
-      <w:r>
-        <w:t>0</w:t>
-      </w:r>
-      <w:proofErr w:type="gramEnd"/>
-    </w:p>
-    <w:p>
-      <w:pPr>
-        <w:pStyle w:val="ListParagraph"/>
-      </w:pPr>
-      <w:r>
-        <w:t xml:space="preserve">        Object header (total/unused):</w:t>
-      </w:r>
-    </w:p>
-    <w:p>
-      <w:pPr>
-        <w:pStyle w:val="ListParagraph"/>
-      </w:pPr>
-      <w:r>
-        <w:t xml:space="preserve">                Groups: 40/0</w:t>
-      </w:r>
-    </w:p>
-    <w:p>
-      <w:pPr>
-        <w:pStyle w:val="ListParagraph"/>
-      </w:pPr>
-      <w:r>
-        <w:t xml:space="preserve">                Datasets: 544/288</w:t>
-      </w:r>
-    </w:p>
-    <w:p>
-      <w:pPr>
-        <w:pStyle w:val="ListParagraph"/>
-      </w:pPr>
-      <w:r>
-        <w:t xml:space="preserve">                </w:t>
-      </w:r>
-      <w:proofErr w:type="spellStart"/>
-      <w:r>
-        <w:t>Datatypes</w:t>
-      </w:r>
-      <w:proofErr w:type="spellEnd"/>
-      <w:r>
-        <w:t>: 0/0</w:t>
-      </w:r>
-    </w:p>
-    <w:p>
-      <w:pPr>
-        <w:pStyle w:val="ListParagraph"/>
-      </w:pPr>
-      <w:r>
-        <w:t xml:space="preserve">        Groups:</w:t>
-      </w:r>
-    </w:p>
-    <w:p>
-      <w:pPr>
-        <w:pStyle w:val="ListParagraph"/>
-      </w:pPr>
-      <w:r>
-        <w:t xml:space="preserve">                B-tree/List: 872</w:t>
-      </w:r>
-    </w:p>
-    <w:p>
-      <w:pPr>
-        <w:pStyle w:val="ListParagraph"/>
-      </w:pPr>
-      <w:r>
-        <w:t xml:space="preserve">                Heap: 120</w:t>
-      </w:r>
-    </w:p>
-    <w:p>
-      <w:pPr>
-        <w:pStyle w:val="ListParagraph"/>
-      </w:pPr>
-      <w:r>
-        <w:t xml:space="preserve">        Attributes:</w:t>
-      </w:r>
-    </w:p>
-    <w:p>
-      <w:pPr>
-        <w:pStyle w:val="ListParagraph"/>
-      </w:pPr>
-      <w:r>
-        <w:t xml:space="preserve">                B-tree/List: </w:t>
-      </w:r>
-      <w:proofErr w:type="gramStart"/>
-      <w:r>
-        <w:t>0</w:t>
-      </w:r>
-      <w:proofErr w:type="gramEnd"/>
-    </w:p>
-    <w:p>
-      <w:pPr>
-        <w:pStyle w:val="ListParagraph"/>
-      </w:pPr>
-      <w:r>
-        <w:t xml:space="preserve">                Heap: </w:t>
-      </w:r>
-      <w:proofErr w:type="gramStart"/>
-      <w:r>
-        <w:t>0</w:t>
-      </w:r>
-      <w:proofErr w:type="gramEnd"/>
-    </w:p>
-    <w:p>
-      <w:pPr>
-        <w:pStyle w:val="ListParagraph"/>
-      </w:pPr>
-      <w:r>
-        <w:t xml:space="preserve">        Chunked datasets:</w:t>
-      </w:r>
-    </w:p>
-    <w:p>
-      <w:pPr>
-        <w:pStyle w:val="ListParagraph"/>
-      </w:pPr>
-      <w:r>
-        <w:t xml:space="preserve">                B-tree: </w:t>
-      </w:r>
-      <w:proofErr w:type="gramStart"/>
-      <w:r>
-        <w:t>0</w:t>
-      </w:r>
-      <w:proofErr w:type="gramEnd"/>
-    </w:p>
-    <w:p>
-      <w:pPr>
-        <w:pStyle w:val="ListParagraph"/>
-      </w:pPr>
-      <w:r>
-        <w:t xml:space="preserve">        Shared Messages:</w:t>
-      </w:r>
-    </w:p>
-    <w:p>
-      <w:pPr>
-        <w:pStyle w:val="ListParagraph"/>
-      </w:pPr>
-      <w:r>
-        <w:t xml:space="preserve">                Header: </w:t>
-      </w:r>
-      <w:proofErr w:type="gramStart"/>
-      <w:r>
-        <w:t>0</w:t>
-      </w:r>
-      <w:proofErr w:type="gramEnd"/>
-    </w:p>
-    <w:p>
-      <w:pPr>
-        <w:pStyle w:val="ListParagraph"/>
-      </w:pPr>
-      <w:r>
-        <w:t xml:space="preserve">                B-tree/List: </w:t>
-      </w:r>
-      <w:proofErr w:type="gramStart"/>
-      <w:r>
-        <w:t>0</w:t>
-      </w:r>
-      <w:proofErr w:type="gramEnd"/>
-    </w:p>
-    <w:p>
-      <w:pPr>
-        <w:pStyle w:val="ListParagraph"/>
-      </w:pPr>
-      <w:r>
-        <w:t xml:space="preserve">                Heap: </w:t>
-      </w:r>
-      <w:proofErr w:type="gramStart"/>
-      <w:r>
-        <w:t>0</w:t>
-      </w:r>
-      <w:proofErr w:type="gramEnd"/>
-    </w:p>
-    <w:p>
-      <w:pPr>
-        <w:pStyle w:val="ListParagraph"/>
-      </w:pPr>
-      <w:r>
-        <w:t xml:space="preserve">        Free space managers:</w:t>
-      </w:r>
-    </w:p>
-    <w:p>
-      <w:pPr>
-        <w:pStyle w:val="ListParagraph"/>
-      </w:pPr>
-      <w:r>
-        <w:t xml:space="preserve">                Header: 153</w:t>
-      </w:r>
-    </w:p>
-    <w:p>
-      <w:pPr>
-        <w:pStyle w:val="ListParagraph"/>
-      </w:pPr>
-      <w:r>
-        <w:t xml:space="preserve">                Amount of free space (in bytes): 374</w:t>
-      </w:r>
-    </w:p>
-    <w:p>
-      <w:pPr>
-        <w:pStyle w:val="ListParagraph"/>
-      </w:pPr>
-      <w:r>
-        <w:t>:</w:t>
-      </w:r>
-    </w:p>
-    <w:p>
-      <w:pPr>
-        <w:pStyle w:val="ListParagraph"/>
-      </w:pPr>
-      <w:r>
-        <w:t>:</w:t>
-      </w:r>
-    </w:p>
-    <w:p>
-      <w:pPr>
-        <w:pStyle w:val="ListParagraph"/>
-      </w:pPr>
-      <w:r>
-        <w:lastRenderedPageBreak/>
-        <w:t>:</w:t>
-      </w:r>
-    </w:p>
-    <w:p>
-      <w:pPr>
-        <w:pStyle w:val="ListParagraph"/>
-      </w:pPr>
-      <w:r>
-        <w:t>Dataset storage information:</w:t>
-      </w:r>
-    </w:p>
-    <w:p>
-      <w:pPr>
-        <w:pStyle w:val="ListParagraph"/>
-      </w:pPr>
-      <w:r>
-        <w:t xml:space="preserve">        Total raw data size: 240</w:t>
-      </w:r>
-    </w:p>
-    <w:p>
-      <w:pPr>
-        <w:pStyle w:val="NoSpacing"/>
-        <w:rPr>
-          <w:sz w:val="24"/>
-          <w:szCs w:val="24"/>
-        </w:rPr>
-      </w:pPr>
-      <w:r>
-        <w:rPr>
-          <w:sz w:val="24"/>
-          <w:szCs w:val="24"/>
-        </w:rPr>
-        <w:t xml:space="preserve">Note that </w:t>
-      </w:r>
-      <w:r>
-        <w:rPr>
-          <w:i/>
-          <w:sz w:val="24"/>
-          <w:szCs w:val="24"/>
-        </w:rPr>
-        <w:t>persist.h5</w:t>
-      </w:r>
-      <w:r>
-        <w:rPr>
-          <w:sz w:val="24"/>
-          <w:szCs w:val="24"/>
-        </w:rPr>
-        <w:t xml:space="preserve"> has 374 bytes of free space.  To get more specific distribution of free space in the file, look at the output for </w:t>
-      </w:r>
-      <w:r>
-        <w:rPr>
-          <w:i/>
-          <w:sz w:val="24"/>
-          <w:szCs w:val="24"/>
-        </w:rPr>
-        <w:t>h5stat –</w:t>
-      </w:r>
-      <w:proofErr w:type="gramStart"/>
-      <w:r>
-        <w:rPr>
-          <w:i/>
-          <w:sz w:val="24"/>
-          <w:szCs w:val="24"/>
-        </w:rPr>
-        <w:t xml:space="preserve">s </w:t>
-      </w:r>
-      <w:r>
-        <w:rPr>
-          <w:sz w:val="24"/>
-          <w:szCs w:val="24"/>
-        </w:rPr>
-        <w:t>:</w:t>
-      </w:r>
-      <w:proofErr w:type="gramEnd"/>
-    </w:p>
-    <w:p>
-      <w:pPr>
-        <w:pStyle w:val="NoSpacing"/>
-        <w:rPr>
-          <w:sz w:val="24"/>
-          <w:szCs w:val="24"/>
-        </w:rPr>
-      </w:pPr>
-    </w:p>
-    <w:p>
-      <w:pPr>
-        <w:pStyle w:val="ListParagraph"/>
-      </w:pPr>
-      <w:r>
-        <w:t>Filename: persist.h5</w:t>
-      </w:r>
-    </w:p>
-    <w:p>
-      <w:pPr>
-        <w:pStyle w:val="ListParagraph"/>
-      </w:pPr>
-      <w:r>
-        <w:t>Small size free-space sections (&lt; 10 bytes):</w:t>
-      </w:r>
-    </w:p>
-    <w:p>
-      <w:pPr>
-        <w:pStyle w:val="ListParagraph"/>
-      </w:pPr>
-      <w:r>
-        <w:t xml:space="preserve">        Total # of small size sections: </w:t>
-      </w:r>
-      <w:proofErr w:type="gramStart"/>
-      <w:r>
-        <w:t>0</w:t>
-      </w:r>
-      <w:proofErr w:type="gramEnd"/>
-    </w:p>
-    <w:p>
-      <w:pPr>
-        <w:pStyle w:val="ListParagraph"/>
-      </w:pPr>
-      <w:r>
-        <w:t>Free-space section bins:</w:t>
-      </w:r>
-    </w:p>
-    <w:p>
-      <w:pPr>
-        <w:pStyle w:val="ListParagraph"/>
-      </w:pPr>
-      <w:r>
-        <w:t xml:space="preserve">         # </w:t>
-      </w:r>
-      <w:proofErr w:type="gramStart"/>
-      <w:r>
-        <w:t>of</w:t>
-      </w:r>
-      <w:proofErr w:type="gramEnd"/>
-      <w:r>
-        <w:t xml:space="preserve"> sections of size 10 - 99: 2</w:t>
-      </w:r>
-    </w:p>
-    <w:p>
-      <w:pPr>
-        <w:pStyle w:val="ListParagraph"/>
-      </w:pPr>
-      <w:r>
-        <w:t xml:space="preserve">        # </w:t>
-      </w:r>
-      <w:proofErr w:type="gramStart"/>
-      <w:r>
-        <w:t>of</w:t>
-      </w:r>
-      <w:proofErr w:type="gramEnd"/>
-      <w:r>
-        <w:t xml:space="preserve"> sections of size 100 - 999: 1</w:t>
-      </w:r>
-    </w:p>
-    <w:p>
-      <w:pPr>
-        <w:pStyle w:val="ListParagraph"/>
-      </w:pPr>
-      <w:r>
-        <w:t xml:space="preserve">        Total # of sections: </w:t>
-      </w:r>
-      <w:proofErr w:type="gramStart"/>
-      <w:r>
-        <w:t>3</w:t>
-      </w:r>
-      <w:proofErr w:type="gramEnd"/>
-    </w:p>
-    <w:p>
-      <w:pPr>
-        <w:pStyle w:val="ListParagraph"/>
-      </w:pPr>
-    </w:p>
-    <w:p>
-      <w:pPr>
-        <w:pStyle w:val="ListParagraph"/>
-        <w:ind w:left="0"/>
-        <w:rPr>
-          <w:sz w:val="24"/>
-          <w:szCs w:val="24"/>
-        </w:rPr>
-      </w:pPr>
-      <w:r>
-        <w:rPr>
-          <w:sz w:val="24"/>
-          <w:szCs w:val="24"/>
-        </w:rPr>
-        <w:t xml:space="preserve">Note that </w:t>
-      </w:r>
-      <w:r>
-        <w:rPr>
-          <w:i/>
-          <w:sz w:val="24"/>
-          <w:szCs w:val="24"/>
-        </w:rPr>
-        <w:t>persist</w:t>
-      </w:r>
-      <w:r>
-        <w:rPr>
-          <w:i/>
-          <w:sz w:val="24"/>
-          <w:szCs w:val="24"/>
-        </w:rPr>
-        <w:t>.h5</w:t>
-      </w:r>
-      <w:r>
-        <w:rPr>
-          <w:sz w:val="24"/>
-          <w:szCs w:val="24"/>
-        </w:rPr>
-        <w:t xml:space="preserve"> </w:t>
-      </w:r>
-      <w:r>
-        <w:rPr>
-          <w:sz w:val="24"/>
-          <w:szCs w:val="24"/>
-        </w:rPr>
-        <w:t>has three separate free space sections but there are no small</w:t>
-      </w:r>
-      <w:r>
-        <w:rPr>
-          <w:sz w:val="24"/>
-          <w:szCs w:val="24"/>
-        </w:rPr>
-        <w:t xml:space="preserve"> holes of less than 10 bytes in the file.</w:t>
-      </w:r>
-    </w:p>
-    <w:p>
-      <w:pPr>
-        <w:pStyle w:val="NoSpacing"/>
-        <w:rPr>
-          <w:sz w:val="24"/>
-          <w:szCs w:val="24"/>
-        </w:rPr>
-      </w:pPr>
-      <w:r>
-        <w:rPr>
-          <w:sz w:val="24"/>
-          <w:szCs w:val="24"/>
-        </w:rPr>
-        <w:t xml:space="preserve">Finally, the command line </w:t>
-      </w:r>
-      <w:r>
-        <w:rPr>
-          <w:sz w:val="24"/>
-          <w:szCs w:val="24"/>
-        </w:rPr>
-        <w:t xml:space="preserve">tool </w:t>
-      </w:r>
-      <w:r>
-        <w:rPr>
-          <w:i/>
-          <w:sz w:val="24"/>
-          <w:szCs w:val="24"/>
-        </w:rPr>
-        <w:t>h5repack</w:t>
-      </w:r>
-      <w:r>
-        <w:rPr>
-          <w:sz w:val="24"/>
-          <w:szCs w:val="24"/>
-        </w:rPr>
-        <w:t xml:space="preserve"> allows the user to create a new file with a specified file space strategy from an existing file.</w:t>
-      </w:r>
-      <w:r>
-        <w:rPr>
-          <w:sz w:val="24"/>
-          <w:szCs w:val="24"/>
-        </w:rPr>
-        <w:t xml:space="preserve">  For example, </w:t>
-      </w:r>
-      <w:r>
-        <w:rPr>
-          <w:sz w:val="24"/>
-          <w:szCs w:val="24"/>
-        </w:rPr>
-        <w:t xml:space="preserve">the user can re-pack </w:t>
-      </w:r>
-      <w:r>
-        <w:rPr>
-          <w:i/>
-          <w:sz w:val="24"/>
-          <w:szCs w:val="24"/>
-        </w:rPr>
-        <w:t>persist.h5</w:t>
-      </w:r>
-      <w:r>
-        <w:rPr>
-          <w:sz w:val="24"/>
-          <w:szCs w:val="24"/>
-        </w:rPr>
-        <w:t xml:space="preserve"> with file space handling strategy #2 to become </w:t>
-      </w:r>
-      <w:r>
-        <w:rPr>
-          <w:i/>
-          <w:sz w:val="24"/>
-          <w:szCs w:val="24"/>
-        </w:rPr>
-        <w:t>not_persist.h5</w:t>
-      </w:r>
-      <w:r>
-        <w:rPr>
-          <w:sz w:val="24"/>
-          <w:szCs w:val="24"/>
-        </w:rPr>
-        <w:t xml:space="preserve"> as follows:</w:t>
-      </w:r>
-    </w:p>
-    <w:p>
-      <w:pPr>
-        <w:pStyle w:val="NoSpacing"/>
-        <w:rPr>
-          <w:sz w:val="24"/>
-          <w:szCs w:val="24"/>
-        </w:rPr>
-      </w:pPr>
-    </w:p>
-    <w:p>
-      <w:pPr>
-        <w:pStyle w:val="ListParagraph"/>
-      </w:pPr>
-      <w:r>
-        <w:t xml:space="preserve">h5repack –S </w:t>
-      </w:r>
-      <w:r>
-        <w:t>2</w:t>
-      </w:r>
-      <w:r>
-        <w:t xml:space="preserve"> </w:t>
-      </w:r>
-      <w:r>
-        <w:t>persist</w:t>
-      </w:r>
-      <w:r>
-        <w:t xml:space="preserve">.h5 </w:t>
-      </w:r>
-      <w:r>
-        <w:t>not_persist</w:t>
-      </w:r>
-      <w:r>
-        <w:t>.h5</w:t>
-      </w:r>
-    </w:p>
-    <w:p>
-      <w:pPr>
-        <w:pStyle w:val="NoSpacing"/>
-        <w:rPr>
-          <w:sz w:val="24"/>
-          <w:szCs w:val="24"/>
-        </w:rPr>
-      </w:pPr>
-      <w:r>
-        <w:rPr>
-          <w:sz w:val="24"/>
-          <w:szCs w:val="24"/>
-        </w:rPr>
-        <w:t xml:space="preserve">Beside command line tools, the HDF5 library also provides </w:t>
+      <w:r>
+        <w:rPr>
+          <w:sz w:val="24"/>
+          <w:szCs w:val="24"/>
+        </w:rPr>
+        <w:t>Beside</w:t>
+      </w:r>
+      <w:ins w:id="124" w:author="Herbert Morgan" w:date="2009-07-24T14:31:00Z">
+        <w:r>
+          <w:rPr>
+            <w:sz w:val="24"/>
+            <w:szCs w:val="24"/>
+          </w:rPr>
+          <w:t>s</w:t>
+        </w:r>
+      </w:ins>
+      <w:r>
+        <w:rPr>
+          <w:sz w:val="24"/>
+          <w:szCs w:val="24"/>
+        </w:rPr>
+        <w:t xml:space="preserve"> command line tools, the HDF5 library also provides </w:t>
       </w:r>
       <w:r>
         <w:rPr>
@@ -1758,12 +2980,30 @@
         </w:rPr>
         <w:t xml:space="preserve">public routines </w:t>
       </w:r>
-      <w:r>
-        <w:rPr>
-          <w:sz w:val="24"/>
-          <w:szCs w:val="24"/>
-        </w:rPr>
-        <w:t>for user</w:t>
+      <w:del w:id="125" w:author="Herbert Morgan" w:date="2009-07-24T14:32:00Z">
+        <w:r>
+          <w:rPr>
+            <w:sz w:val="24"/>
+            <w:szCs w:val="24"/>
+          </w:rPr>
+          <w:delText xml:space="preserve">for </w:delText>
+        </w:r>
+      </w:del>
+      <w:ins w:id="126" w:author="Herbert Morgan" w:date="2009-07-24T14:32:00Z">
+        <w:r>
+          <w:rPr>
+            <w:sz w:val="24"/>
+            <w:szCs w:val="24"/>
+          </w:rPr>
+          <w:t xml:space="preserve">that allow </w:t>
+        </w:r>
+      </w:ins>
+      <w:r>
+        <w:rPr>
+          <w:sz w:val="24"/>
+          <w:szCs w:val="24"/>
+        </w:rPr>
+        <w:t>user</w:t>
       </w:r>
       <w:r>
         <w:rPr>
@@ -1784,17 +3024,8 @@
           <w:sz w:val="24"/>
           <w:szCs w:val="24"/>
         </w:rPr>
-        <w:t xml:space="preserve">space when the file </w:t>
-      </w:r>
-      <w:proofErr w:type="gramStart"/>
-      <w:r>
-        <w:rPr>
-          <w:sz w:val="24"/>
-          <w:szCs w:val="24"/>
-        </w:rPr>
-        <w:t>is created</w:t>
-      </w:r>
-      <w:proofErr w:type="gramEnd"/>
+        <w:t>space when the file is created</w:t>
+      </w:r>
       <w:r>
         <w:rPr>
           <w:sz w:val="24"/>
@@ -1912,24 +3143,99 @@
           <w:szCs w:val="24"/>
         </w:rPr>
       </w:pPr>
+      <w:commentRangeStart w:id="127"/>
       <w:r>
         <w:rPr>
           <w:rFonts w:asciiTheme="minorHAnsi" w:hAnsiTheme="minorHAnsi"/>
           <w:sz w:val="24"/>
           <w:szCs w:val="24"/>
         </w:rPr>
-        <w:t xml:space="preserve">This routine sets the strategy that the library will use in handling file space for the file </w:t>
-      </w:r>
-      <w:proofErr w:type="spellStart"/>
+        <w:t xml:space="preserve">This routine sets the strategy that the library will use </w:t>
+      </w:r>
+      <w:del w:id="128" w:author="Herbert Morgan" w:date="2009-07-24T14:36:00Z">
+        <w:r>
+          <w:rPr>
+            <w:rFonts w:asciiTheme="minorHAnsi" w:hAnsiTheme="minorHAnsi"/>
+            <w:sz w:val="24"/>
+            <w:szCs w:val="24"/>
+          </w:rPr>
+          <w:delText xml:space="preserve">in </w:delText>
+        </w:r>
+      </w:del>
+      <w:ins w:id="129" w:author="Herbert Morgan" w:date="2009-07-24T14:36:00Z">
+        <w:r>
+          <w:rPr>
+            <w:rFonts w:asciiTheme="minorHAnsi" w:hAnsiTheme="minorHAnsi"/>
+            <w:sz w:val="24"/>
+            <w:szCs w:val="24"/>
+          </w:rPr>
+          <w:t>to</w:t>
+        </w:r>
+        <w:r>
+          <w:rPr>
+            <w:rFonts w:asciiTheme="minorHAnsi" w:hAnsiTheme="minorHAnsi"/>
+            <w:sz w:val="24"/>
+            <w:szCs w:val="24"/>
+          </w:rPr>
+          <w:t xml:space="preserve"> </w:t>
+        </w:r>
+      </w:ins>
       <w:r>
         <w:rPr>
           <w:rFonts w:asciiTheme="minorHAnsi" w:hAnsiTheme="minorHAnsi"/>
           <w:sz w:val="24"/>
           <w:szCs w:val="24"/>
         </w:rPr>
-        <w:t>asscociated</w:t>
-      </w:r>
-      <w:proofErr w:type="spellEnd"/>
+        <w:t>handl</w:t>
+      </w:r>
+      <w:ins w:id="130" w:author="Herbert Morgan" w:date="2009-07-24T14:36:00Z">
+        <w:r>
+          <w:rPr>
+            <w:rFonts w:asciiTheme="minorHAnsi" w:hAnsiTheme="minorHAnsi"/>
+            <w:sz w:val="24"/>
+            <w:szCs w:val="24"/>
+          </w:rPr>
+          <w:t>e</w:t>
+        </w:r>
+      </w:ins>
+      <w:del w:id="131" w:author="Herbert Morgan" w:date="2009-07-24T14:36:00Z">
+        <w:r>
+          <w:rPr>
+            <w:rFonts w:asciiTheme="minorHAnsi" w:hAnsiTheme="minorHAnsi"/>
+            <w:sz w:val="24"/>
+            <w:szCs w:val="24"/>
+          </w:rPr>
+          <w:delText>ing</w:delText>
+        </w:r>
+      </w:del>
+      <w:r>
+        <w:rPr>
+          <w:rFonts w:asciiTheme="minorHAnsi" w:hAnsiTheme="minorHAnsi"/>
+          <w:sz w:val="24"/>
+          <w:szCs w:val="24"/>
+        </w:rPr>
+        <w:t xml:space="preserve"> file space for the file </w:t>
+      </w:r>
+      <w:del w:id="132" w:author="Herbert Morgan" w:date="2009-07-24T14:36:00Z">
+        <w:r>
+          <w:rPr>
+            <w:rFonts w:asciiTheme="minorHAnsi" w:hAnsiTheme="minorHAnsi"/>
+            <w:sz w:val="24"/>
+            <w:szCs w:val="24"/>
+          </w:rPr>
+          <w:delText>asscociated</w:delText>
+        </w:r>
+      </w:del>
+      <w:ins w:id="133" w:author="Herbert Morgan" w:date="2009-07-24T14:36:00Z">
+        <w:r>
+          <w:rPr>
+            <w:rFonts w:asciiTheme="minorHAnsi" w:hAnsiTheme="minorHAnsi"/>
+            <w:sz w:val="24"/>
+            <w:szCs w:val="24"/>
+          </w:rPr>
+          <w:t>associated</w:t>
+        </w:r>
+      </w:ins>
       <w:r>
         <w:rPr>
           <w:rFonts w:asciiTheme="minorHAnsi" w:hAnsiTheme="minorHAnsi"/>
@@ -1955,9 +3261,29 @@
           <w:sz w:val="24"/>
           <w:szCs w:val="24"/>
         </w:rPr>
-        <w:t xml:space="preserve">.  </w:t>
-      </w:r>
-      <w:proofErr w:type="gramStart"/>
+        <w:t xml:space="preserve">. </w:t>
+      </w:r>
+      <w:del w:id="134" w:author="Herbert Morgan" w:date="2009-07-24T14:40:00Z">
+        <w:r>
+          <w:rPr>
+            <w:rFonts w:asciiTheme="minorHAnsi" w:hAnsiTheme="minorHAnsi"/>
+            <w:sz w:val="24"/>
+            <w:szCs w:val="24"/>
+          </w:rPr>
+          <w:delText xml:space="preserve"> </w:delText>
+        </w:r>
+      </w:del>
+      <w:commentRangeStart w:id="135"/>
+      <w:ins w:id="136" w:author="Herbert Morgan" w:date="2009-07-24T14:38:00Z">
+        <w:r>
+          <w:rPr>
+            <w:rFonts w:asciiTheme="minorHAnsi" w:hAnsiTheme="minorHAnsi"/>
+            <w:sz w:val="24"/>
+            <w:szCs w:val="24"/>
+          </w:rPr>
+          <w:t xml:space="preserve">Additionally, </w:t>
+        </w:r>
+      </w:ins>
       <w:r>
         <w:rPr>
           <w:rFonts w:asciiTheme="minorHAnsi" w:hAnsiTheme="minorHAnsi"/>
@@ -1967,23 +3293,49 @@
         </w:rPr>
         <w:t>strategy</w:t>
       </w:r>
-      <w:proofErr w:type="gramEnd"/>
       <w:r>
         <w:rPr>
           <w:rFonts w:asciiTheme="minorHAnsi" w:hAnsiTheme="minorHAnsi"/>
           <w:sz w:val="24"/>
           <w:szCs w:val="24"/>
         </w:rPr>
-        <w:t xml:space="preserve"> is one of the four types specified above.  </w:t>
-      </w:r>
-      <w:r>
-        <w:rPr>
+        <w:t xml:space="preserve"> </w:t>
+      </w:r>
+      <w:commentRangeEnd w:id="135"/>
+      <w:r>
+        <w:rPr>
+          <w:rStyle w:val="CommentReference"/>
           <w:rFonts w:asciiTheme="minorHAnsi" w:hAnsiTheme="minorHAnsi"/>
-          <w:sz w:val="24"/>
-          <w:szCs w:val="24"/>
-        </w:rPr>
-        <w:t xml:space="preserve">  </w:t>
-      </w:r>
+          <w:vanish/>
+        </w:rPr>
+        <w:commentReference w:id="135"/>
+      </w:r>
+      <w:r>
+        <w:rPr>
+          <w:rFonts w:asciiTheme="minorHAnsi" w:hAnsiTheme="minorHAnsi"/>
+          <w:sz w:val="24"/>
+          <w:szCs w:val="24"/>
+        </w:rPr>
+        <w:t xml:space="preserve">is one of the four types specified above. </w:t>
+      </w:r>
+      <w:del w:id="137" w:author="Herbert Morgan" w:date="2009-07-24T14:38:00Z">
+        <w:r>
+          <w:rPr>
+            <w:rFonts w:asciiTheme="minorHAnsi" w:hAnsiTheme="minorHAnsi"/>
+            <w:sz w:val="24"/>
+            <w:szCs w:val="24"/>
+          </w:rPr>
+          <w:delText xml:space="preserve"> </w:delText>
+        </w:r>
+        <w:r>
+          <w:rPr>
+            <w:rFonts w:asciiTheme="minorHAnsi" w:hAnsiTheme="minorHAnsi"/>
+            <w:sz w:val="24"/>
+            <w:szCs w:val="24"/>
+          </w:rPr>
+          <w:delText xml:space="preserve">  </w:delText>
+        </w:r>
+      </w:del>
       <w:r>
         <w:rPr>
           <w:rFonts w:asciiTheme="minorHAnsi" w:hAnsiTheme="minorHAnsi"/>
@@ -2007,26 +3359,18 @@
           <w:sz w:val="24"/>
           <w:szCs w:val="24"/>
         </w:rPr>
-        <w:t xml:space="preserve"> set via this public routine </w:t>
-      </w:r>
-      <w:proofErr w:type="gramStart"/>
-      <w:r>
-        <w:rPr>
-          <w:rFonts w:asciiTheme="minorHAnsi" w:hAnsiTheme="minorHAnsi"/>
-          <w:sz w:val="24"/>
-          <w:szCs w:val="24"/>
-        </w:rPr>
-        <w:t>cannot be changed</w:t>
-      </w:r>
-      <w:proofErr w:type="gramEnd"/>
-      <w:r>
-        <w:rPr>
-          <w:rFonts w:asciiTheme="minorHAnsi" w:hAnsiTheme="minorHAnsi"/>
-          <w:sz w:val="24"/>
-          <w:szCs w:val="24"/>
-        </w:rPr>
-        <w:t xml:space="preserve"> once the file is created.  </w:t>
-      </w:r>
+        <w:t xml:space="preserve"> set via this public routine cannot be changed once the file is created. </w:t>
+      </w:r>
+      <w:del w:id="138" w:author="Herbert Morgan" w:date="2009-07-24T14:44:00Z">
+        <w:r>
+          <w:rPr>
+            <w:rFonts w:asciiTheme="minorHAnsi" w:hAnsiTheme="minorHAnsi"/>
+            <w:sz w:val="24"/>
+            <w:szCs w:val="24"/>
+          </w:rPr>
+          <w:delText xml:space="preserve"> </w:delText>
+        </w:r>
+      </w:del>
       <w:r>
         <w:rPr>
           <w:rFonts w:asciiTheme="minorHAnsi" w:hAnsiTheme="minorHAnsi"/>
@@ -2066,7 +3410,125 @@
           <w:sz w:val="24"/>
           <w:szCs w:val="24"/>
         </w:rPr>
-        <w:t xml:space="preserve">.  A positive non-zero threshold value will notify the free space managers to track free space sections &gt;= </w:t>
+        <w:t xml:space="preserve">. </w:t>
+      </w:r>
+      <w:del w:id="139" w:author="Herbert Morgan" w:date="2009-07-24T14:44:00Z">
+        <w:r>
+          <w:rPr>
+            <w:rFonts w:asciiTheme="minorHAnsi" w:hAnsiTheme="minorHAnsi"/>
+            <w:sz w:val="24"/>
+            <w:szCs w:val="24"/>
+          </w:rPr>
+          <w:delText xml:space="preserve"> </w:delText>
+        </w:r>
+      </w:del>
+      <w:r>
+        <w:rPr>
+          <w:rFonts w:asciiTheme="minorHAnsi" w:hAnsiTheme="minorHAnsi"/>
+          <w:sz w:val="24"/>
+          <w:szCs w:val="24"/>
+        </w:rPr>
+        <w:t xml:space="preserve">A positive </w:t>
+      </w:r>
+      <w:proofErr w:type="gramStart"/>
+      <w:r>
+        <w:rPr>
+          <w:rFonts w:asciiTheme="minorHAnsi" w:hAnsiTheme="minorHAnsi"/>
+          <w:sz w:val="24"/>
+          <w:szCs w:val="24"/>
+        </w:rPr>
+        <w:t>non</w:t>
+      </w:r>
+      <w:proofErr w:type="gramEnd"/>
+      <w:del w:id="140" w:author="Herbert Morgan" w:date="2009-07-24T14:46:00Z">
+        <w:r>
+          <w:rPr>
+            <w:rFonts w:asciiTheme="minorHAnsi" w:hAnsiTheme="minorHAnsi"/>
+            <w:sz w:val="24"/>
+            <w:szCs w:val="24"/>
+          </w:rPr>
+          <w:delText>-</w:delText>
+        </w:r>
+      </w:del>
+      <w:r>
+        <w:rPr>
+          <w:rFonts w:asciiTheme="minorHAnsi" w:hAnsiTheme="minorHAnsi"/>
+          <w:sz w:val="24"/>
+          <w:szCs w:val="24"/>
+        </w:rPr>
+        <w:t xml:space="preserve">zero threshold value will notify the </w:t>
+      </w:r>
+      <w:del w:id="141" w:author="Herbert Morgan" w:date="2009-07-24T14:44:00Z">
+        <w:r>
+          <w:rPr>
+            <w:rFonts w:asciiTheme="minorHAnsi" w:hAnsiTheme="minorHAnsi"/>
+            <w:sz w:val="24"/>
+            <w:szCs w:val="24"/>
+          </w:rPr>
+          <w:delText xml:space="preserve">free </w:delText>
+        </w:r>
+      </w:del>
+      <w:ins w:id="142" w:author="Herbert Morgan" w:date="2009-07-24T14:44:00Z">
+        <w:r>
+          <w:rPr>
+            <w:rFonts w:asciiTheme="minorHAnsi" w:hAnsiTheme="minorHAnsi"/>
+            <w:sz w:val="24"/>
+            <w:szCs w:val="24"/>
+          </w:rPr>
+          <w:t>free</w:t>
+        </w:r>
+        <w:r>
+          <w:rPr>
+            <w:rFonts w:asciiTheme="minorHAnsi" w:hAnsiTheme="minorHAnsi"/>
+            <w:sz w:val="24"/>
+            <w:szCs w:val="24"/>
+          </w:rPr>
+          <w:t>-</w:t>
+        </w:r>
+      </w:ins>
+      <w:r>
+        <w:rPr>
+          <w:rFonts w:asciiTheme="minorHAnsi" w:hAnsiTheme="minorHAnsi"/>
+          <w:sz w:val="24"/>
+          <w:szCs w:val="24"/>
+        </w:rPr>
+        <w:t xml:space="preserve">space managers to track </w:t>
+      </w:r>
+      <w:del w:id="143" w:author="Herbert Morgan" w:date="2009-07-24T14:45:00Z">
+        <w:r>
+          <w:rPr>
+            <w:rFonts w:asciiTheme="minorHAnsi" w:hAnsiTheme="minorHAnsi"/>
+            <w:sz w:val="24"/>
+            <w:szCs w:val="24"/>
+          </w:rPr>
+          <w:delText xml:space="preserve">free </w:delText>
+        </w:r>
+      </w:del>
+      <w:ins w:id="144" w:author="Herbert Morgan" w:date="2009-07-24T14:45:00Z">
+        <w:r>
+          <w:rPr>
+            <w:rFonts w:asciiTheme="minorHAnsi" w:hAnsiTheme="minorHAnsi"/>
+            <w:sz w:val="24"/>
+            <w:szCs w:val="24"/>
+          </w:rPr>
+          <w:t>free</w:t>
+        </w:r>
+        <w:r>
+          <w:rPr>
+            <w:rFonts w:asciiTheme="minorHAnsi" w:hAnsiTheme="minorHAnsi"/>
+            <w:sz w:val="24"/>
+            <w:szCs w:val="24"/>
+          </w:rPr>
+          <w:t>-</w:t>
+        </w:r>
+      </w:ins>
+      <w:r>
+        <w:rPr>
+          <w:rFonts w:asciiTheme="minorHAnsi" w:hAnsiTheme="minorHAnsi"/>
+          <w:sz w:val="24"/>
+          <w:szCs w:val="24"/>
+        </w:rPr>
+        <w:t xml:space="preserve">space sections &gt;= </w:t>
       </w:r>
       <w:r>
         <w:rPr>
@@ -2121,6 +3583,7 @@
         <w:t>threshold set in the file creation property.</w:t>
       </w:r>
     </w:p>
+    <w:commentRangeEnd w:id="127"/>
     <w:p>
       <w:pPr>
         <w:pStyle w:val="PlainText"/>
@@ -2130,6 +3593,14 @@
           <w:szCs w:val="24"/>
         </w:rPr>
       </w:pPr>
+      <w:r>
+        <w:rPr>
+          <w:rStyle w:val="CommentReference"/>
+          <w:rFonts w:asciiTheme="minorHAnsi" w:hAnsiTheme="minorHAnsi"/>
+          <w:vanish/>
+        </w:rPr>
+        <w:commentReference w:id="127"/>
+      </w:r>
     </w:p>
     <w:p>
       <w:pPr>
@@ -2143,6 +3614,7 @@
         <w:rPr>
           <w:szCs w:val="24"/>
         </w:rPr>
+        <w:lastRenderedPageBreak/>
         <w:t>herr_t</w:t>
       </w:r>
       <w:proofErr w:type="spellEnd"/>
@@ -2243,13 +3715,51 @@
           <w:szCs w:val="24"/>
         </w:rPr>
       </w:pPr>
+      <w:commentRangeStart w:id="145"/>
       <w:r>
         <w:rPr>
           <w:rFonts w:asciiTheme="minorHAnsi" w:hAnsiTheme="minorHAnsi"/>
           <w:sz w:val="24"/>
           <w:szCs w:val="24"/>
         </w:rPr>
-        <w:t>This routine retrieves the strategy and the free space section threshold that the library uses in managing file space.</w:t>
+        <w:t xml:space="preserve">This routine retrieves the strategy and the </w:t>
+      </w:r>
+      <w:del w:id="146" w:author="Herbert Morgan" w:date="2009-07-24T14:33:00Z">
+        <w:r>
+          <w:rPr>
+            <w:rFonts w:asciiTheme="minorHAnsi" w:hAnsiTheme="minorHAnsi"/>
+            <w:sz w:val="24"/>
+            <w:szCs w:val="24"/>
+          </w:rPr>
+          <w:delText xml:space="preserve">free </w:delText>
+        </w:r>
+      </w:del>
+      <w:ins w:id="147" w:author="Herbert Morgan" w:date="2009-07-24T14:33:00Z">
+        <w:r>
+          <w:rPr>
+            <w:rFonts w:asciiTheme="minorHAnsi" w:hAnsiTheme="minorHAnsi"/>
+            <w:sz w:val="24"/>
+            <w:szCs w:val="24"/>
+          </w:rPr>
+          <w:t>free-</w:t>
+        </w:r>
+      </w:ins>
+      <w:r>
+        <w:rPr>
+          <w:rFonts w:asciiTheme="minorHAnsi" w:hAnsiTheme="minorHAnsi"/>
+          <w:sz w:val="24"/>
+          <w:szCs w:val="24"/>
+        </w:rPr>
+        <w:t>space section threshold that the library uses in managing file space.</w:t>
+      </w:r>
+      <w:commentRangeEnd w:id="145"/>
+      <w:r>
+        <w:rPr>
+          <w:rStyle w:val="CommentReference"/>
+          <w:rFonts w:asciiTheme="minorHAnsi" w:hAnsiTheme="minorHAnsi"/>
+          <w:vanish/>
+        </w:rPr>
+        <w:commentReference w:id="145"/>
       </w:r>
     </w:p>
     <w:p>
@@ -2267,19 +3777,37 @@
       <w:pPr>
         <w:pStyle w:val="NoSpacing"/>
       </w:pPr>
-      <w:r>
-        <w:rPr>
-          <w:sz w:val="24"/>
-          <w:szCs w:val="24"/>
-        </w:rPr>
-        <w:t xml:space="preserve">See </w:t>
-      </w:r>
-      <w:r>
-        <w:rPr>
-          <w:sz w:val="24"/>
-          <w:szCs w:val="24"/>
-        </w:rPr>
-        <w:t xml:space="preserve">the following </w:t>
+      <w:del w:id="148" w:author="Herbert Morgan" w:date="2009-07-24T14:48:00Z">
+        <w:r>
+          <w:rPr>
+            <w:sz w:val="24"/>
+            <w:szCs w:val="24"/>
+          </w:rPr>
+          <w:delText xml:space="preserve">See </w:delText>
+        </w:r>
+        <w:r>
+          <w:rPr>
+            <w:sz w:val="24"/>
+            <w:szCs w:val="24"/>
+          </w:rPr>
+          <w:delText>the</w:delText>
+        </w:r>
+      </w:del>
+      <w:ins w:id="149" w:author="Herbert Morgan" w:date="2009-07-24T14:48:00Z">
+        <w:r>
+          <w:rPr>
+            <w:sz w:val="24"/>
+            <w:szCs w:val="24"/>
+          </w:rPr>
+          <w:t>The</w:t>
+        </w:r>
+      </w:ins>
+      <w:r>
+        <w:rPr>
+          <w:sz w:val="24"/>
+          <w:szCs w:val="24"/>
+        </w:rPr>
+        <w:t xml:space="preserve"> following </w:t>
       </w:r>
       <w:r>
         <w:rPr>
@@ -2288,12 +3816,30 @@
         </w:rPr>
         <w:t xml:space="preserve">sample coding </w:t>
       </w:r>
-      <w:r>
-        <w:rPr>
-          <w:sz w:val="24"/>
-          <w:szCs w:val="24"/>
-        </w:rPr>
-        <w:t xml:space="preserve">for the usage of the two public routines:  </w:t>
+      <w:del w:id="150" w:author="Herbert Morgan" w:date="2009-07-24T14:48:00Z">
+        <w:r>
+          <w:rPr>
+            <w:sz w:val="24"/>
+            <w:szCs w:val="24"/>
+          </w:rPr>
+          <w:delText xml:space="preserve">for </w:delText>
+        </w:r>
+      </w:del>
+      <w:ins w:id="151" w:author="Herbert Morgan" w:date="2009-07-24T14:48:00Z">
+        <w:r>
+          <w:rPr>
+            <w:sz w:val="24"/>
+            <w:szCs w:val="24"/>
+          </w:rPr>
+          <w:t xml:space="preserve">shows </w:t>
+        </w:r>
+      </w:ins>
+      <w:r>
+        <w:rPr>
+          <w:sz w:val="24"/>
+          <w:szCs w:val="24"/>
+        </w:rPr>
+        <w:t xml:space="preserve">the usage of the two public routines:  </w:t>
       </w:r>
     </w:p>
     <w:p>
@@ -2307,15 +3853,7 @@
         <w:pStyle w:val="ListParagraph"/>
       </w:pPr>
       <w:r>
-        <w:t xml:space="preserve">/* </w:t>
-      </w:r>
-      <w:proofErr w:type="gramStart"/>
-      <w:r>
-        <w:t>Create</w:t>
-      </w:r>
-      <w:proofErr w:type="gramEnd"/>
-      <w:r>
-        <w:t xml:space="preserve"> file-creation property template */</w:t>
+        <w:t>/* Create file-creation property template */</w:t>
       </w:r>
     </w:p>
     <w:p>
@@ -2373,15 +3911,7 @@
         <w:pStyle w:val="ListParagraph"/>
       </w:pPr>
       <w:r>
-        <w:t xml:space="preserve">/* </w:t>
-      </w:r>
-      <w:proofErr w:type="gramStart"/>
-      <w:r>
-        <w:t>Create</w:t>
-      </w:r>
-      <w:proofErr w:type="gramEnd"/>
-      <w:r>
-        <w:t xml:space="preserve"> the file with the file-space info */</w:t>
+        <w:t>/* Create the file with the file-space info */</w:t>
       </w:r>
     </w:p>
     <w:p>
@@ -2539,23 +4069,121 @@
           <w:sz w:val="24"/>
           <w:szCs w:val="24"/>
         </w:rPr>
-        <w:t xml:space="preserve">The above output shows that the total of metadata and raw data (96 + 40 + 272 + 872 + 120 + 400) is 1800, while the file size is 2448 with a discrepancy of 648 bytes.  The missing space is due to the </w:t>
-      </w:r>
-      <w:proofErr w:type="gramStart"/>
-      <w:r>
-        <w:rPr>
-          <w:sz w:val="24"/>
-          <w:szCs w:val="24"/>
-        </w:rPr>
-        <w:t>default file space strategy</w:t>
-      </w:r>
-      <w:proofErr w:type="gramEnd"/>
-      <w:r>
-        <w:rPr>
-          <w:sz w:val="24"/>
-          <w:szCs w:val="24"/>
-        </w:rPr>
-        <w:t xml:space="preserve"> used internally by the library that does not persist free space being tracked at file closing (that means free space is lost at file closing and cannot be reclaimed.)</w:t>
+        <w:t xml:space="preserve">The above output shows that the total </w:t>
+      </w:r>
+      <w:ins w:id="152" w:author="Herbert Morgan" w:date="2009-07-24T14:51:00Z">
+        <w:r>
+          <w:rPr>
+            <w:sz w:val="24"/>
+            <w:szCs w:val="24"/>
+          </w:rPr>
+          <w:t xml:space="preserve">bytes </w:t>
+        </w:r>
+      </w:ins>
+      <w:r>
+        <w:rPr>
+          <w:sz w:val="24"/>
+          <w:szCs w:val="24"/>
+        </w:rPr>
+        <w:t>of metadata and raw data (96 + 40 + 272 + 872 + 120 + 400) is 1</w:t>
+      </w:r>
+      <w:ins w:id="153" w:author="Herbert Morgan" w:date="2009-07-24T14:51:00Z">
+        <w:r>
+          <w:rPr>
+            <w:sz w:val="24"/>
+            <w:szCs w:val="24"/>
+          </w:rPr>
+          <w:t>,</w:t>
+        </w:r>
+      </w:ins>
+      <w:r>
+        <w:rPr>
+          <w:sz w:val="24"/>
+          <w:szCs w:val="24"/>
+        </w:rPr>
+        <w:t>800, while the file size is 2</w:t>
+      </w:r>
+      <w:ins w:id="154" w:author="Herbert Morgan" w:date="2009-07-24T14:52:00Z">
+        <w:r>
+          <w:rPr>
+            <w:sz w:val="24"/>
+            <w:szCs w:val="24"/>
+          </w:rPr>
+          <w:t>,</w:t>
+        </w:r>
+      </w:ins>
+      <w:r>
+        <w:rPr>
+          <w:sz w:val="24"/>
+          <w:szCs w:val="24"/>
+        </w:rPr>
+        <w:t xml:space="preserve">448 with a discrepancy of 648 bytes. </w:t>
+      </w:r>
+      <w:del w:id="155" w:author="Herbert Morgan" w:date="2009-07-24T14:52:00Z">
+        <w:r>
+          <w:rPr>
+            <w:sz w:val="24"/>
+            <w:szCs w:val="24"/>
+          </w:rPr>
+          <w:delText xml:space="preserve"> </w:delText>
+        </w:r>
+      </w:del>
+      <w:r>
+        <w:rPr>
+          <w:sz w:val="24"/>
+          <w:szCs w:val="24"/>
+        </w:rPr>
+        <w:t xml:space="preserve">The missing space is due to the default </w:t>
+      </w:r>
+      <w:del w:id="156" w:author="Herbert Morgan" w:date="2009-07-27T10:05:00Z">
+        <w:r>
+          <w:rPr>
+            <w:sz w:val="24"/>
+            <w:szCs w:val="24"/>
+          </w:rPr>
+          <w:delText>file space</w:delText>
+        </w:r>
+      </w:del>
+      <w:ins w:id="157" w:author="Herbert Morgan" w:date="2009-07-27T10:05:00Z">
+        <w:r>
+          <w:rPr>
+            <w:sz w:val="24"/>
+            <w:szCs w:val="24"/>
+          </w:rPr>
+          <w:t>file-space-</w:t>
+        </w:r>
+      </w:ins>
+      <w:ins w:id="158" w:author="Herbert Morgan" w:date="2009-07-24T14:53:00Z">
+        <w:r>
+          <w:rPr>
+            <w:sz w:val="24"/>
+            <w:szCs w:val="24"/>
+          </w:rPr>
+          <w:t xml:space="preserve">handling </w:t>
+        </w:r>
+      </w:ins>
+      <w:r>
+        <w:rPr>
+          <w:sz w:val="24"/>
+          <w:szCs w:val="24"/>
+        </w:rPr>
+        <w:t>strategy used</w:t>
+      </w:r>
+      <w:commentRangeStart w:id="159"/>
+      <w:r>
+        <w:rPr>
+          <w:sz w:val="24"/>
+          <w:szCs w:val="24"/>
+        </w:rPr>
+        <w:t xml:space="preserve"> internally by the library that does not persist free space being tracked at file closing (that means free space is lost at file closing and cannot be reclaimed.)</w:t>
+      </w:r>
+      <w:commentRangeEnd w:id="159"/>
+      <w:r>
+        <w:rPr>
+          <w:rStyle w:val="CommentReference"/>
+          <w:vanish/>
+        </w:rPr>
+        <w:commentReference w:id="159"/>
       </w:r>
     </w:p>
     <w:p>
@@ -2571,23 +4199,119 @@
           <w:sz w:val="24"/>
           <w:szCs w:val="24"/>
         </w:rPr>
-        <w:t xml:space="preserve">The total of metadata and raw data (48 + 88 + 40 + 128 + 872 + 120 + 135 + 617) is 2448, which is equal to the file size.   Note that there is 617 bytes of free space in the file.  </w:t>
-      </w:r>
-      <w:proofErr w:type="gramStart"/>
-      <w:r>
-        <w:rPr>
-          <w:sz w:val="24"/>
-          <w:szCs w:val="24"/>
-        </w:rPr>
-        <w:t>To further see</w:t>
-      </w:r>
-      <w:proofErr w:type="gramEnd"/>
-      <w:r>
-        <w:rPr>
-          <w:sz w:val="24"/>
-          <w:szCs w:val="24"/>
-        </w:rPr>
-        <w:t xml:space="preserve"> the distribution of free space in the file, use </w:t>
+        <w:t xml:space="preserve">The total </w:t>
+      </w:r>
+      <w:ins w:id="160" w:author="Herbert Morgan" w:date="2009-07-24T14:49:00Z">
+        <w:r>
+          <w:rPr>
+            <w:sz w:val="24"/>
+            <w:szCs w:val="24"/>
+          </w:rPr>
+          <w:t xml:space="preserve">bytes </w:t>
+        </w:r>
+      </w:ins>
+      <w:r>
+        <w:rPr>
+          <w:sz w:val="24"/>
+          <w:szCs w:val="24"/>
+        </w:rPr>
+        <w:t>of metadata and raw data (48 + 88 + 40 + 128 + 872 + 120 + 135 + 617) is 2</w:t>
+      </w:r>
+      <w:ins w:id="161" w:author="Herbert Morgan" w:date="2009-07-24T14:49:00Z">
+        <w:r>
+          <w:rPr>
+            <w:sz w:val="24"/>
+            <w:szCs w:val="24"/>
+          </w:rPr>
+          <w:t>,</w:t>
+        </w:r>
+      </w:ins>
+      <w:r>
+        <w:rPr>
+          <w:sz w:val="24"/>
+          <w:szCs w:val="24"/>
+        </w:rPr>
+        <w:t xml:space="preserve">448, which is equal to the file size. </w:t>
+      </w:r>
+      <w:del w:id="162" w:author="Herbert Morgan" w:date="2009-07-24T14:50:00Z">
+        <w:r>
+          <w:rPr>
+            <w:sz w:val="24"/>
+            <w:szCs w:val="24"/>
+          </w:rPr>
+          <w:delText xml:space="preserve">  </w:delText>
+        </w:r>
+      </w:del>
+      <w:r>
+        <w:rPr>
+          <w:sz w:val="24"/>
+          <w:szCs w:val="24"/>
+        </w:rPr>
+        <w:t xml:space="preserve">Note that there is 617 bytes of free space in the file. </w:t>
+      </w:r>
+      <w:del w:id="163" w:author="Herbert Morgan" w:date="2009-07-24T14:50:00Z">
+        <w:r>
+          <w:rPr>
+            <w:sz w:val="24"/>
+            <w:szCs w:val="24"/>
+          </w:rPr>
+          <w:delText xml:space="preserve"> </w:delText>
+        </w:r>
+      </w:del>
+      <w:r>
+        <w:rPr>
+          <w:sz w:val="24"/>
+          <w:szCs w:val="24"/>
+        </w:rPr>
+        <w:t xml:space="preserve">To </w:t>
+      </w:r>
+      <w:del w:id="164" w:author="Herbert Morgan" w:date="2009-07-24T14:50:00Z">
+        <w:r>
+          <w:rPr>
+            <w:sz w:val="24"/>
+            <w:szCs w:val="24"/>
+          </w:rPr>
+          <w:delText xml:space="preserve">further </w:delText>
+        </w:r>
+      </w:del>
+      <w:r>
+        <w:rPr>
+          <w:sz w:val="24"/>
+          <w:szCs w:val="24"/>
+        </w:rPr>
+        <w:t xml:space="preserve">see </w:t>
+      </w:r>
+      <w:ins w:id="165" w:author="Herbert Morgan" w:date="2009-07-24T14:50:00Z">
+        <w:r>
+          <w:rPr>
+            <w:sz w:val="24"/>
+            <w:szCs w:val="24"/>
+          </w:rPr>
+          <w:t xml:space="preserve">more specific information about </w:t>
+        </w:r>
+      </w:ins>
+      <w:r>
+        <w:rPr>
+          <w:sz w:val="24"/>
+          <w:szCs w:val="24"/>
+        </w:rPr>
+        <w:t>the distribution of free space in the file, use</w:t>
+      </w:r>
+      <w:ins w:id="166" w:author="Herbert Morgan" w:date="2009-07-24T14:51:00Z">
+        <w:r>
+          <w:rPr>
+            <w:sz w:val="24"/>
+            <w:szCs w:val="24"/>
+          </w:rPr>
+          <w:t xml:space="preserve"> the</w:t>
+        </w:r>
+      </w:ins>
+      <w:r>
+        <w:rPr>
+          <w:sz w:val="24"/>
+          <w:szCs w:val="24"/>
+        </w:rPr>
+        <w:t xml:space="preserve"> </w:t>
       </w:r>
       <w:r>
         <w:rPr>
@@ -2637,6 +4361,102 @@
     </w:sectPr>
   </w:body>
 </w:document>
+</file>
+
+<file path=word/comments.xml><?xml version="1.0" encoding="utf-8"?>
+<w:comments xmlns:ve="http://schemas.openxmlformats.org/markup-compatibility/2006" xmlns:o="urn:schemas-microsoft-com:office:office" xmlns:r="http://schemas.openxmlformats.org/officeDocument/2006/relationships" xmlns:m="http://schemas.openxmlformats.org/officeDocument/2006/math" xmlns:v="urn:schemas-microsoft-com:vml" xmlns:wp="http://schemas.openxmlformats.org/drawingml/2006/wordprocessingDrawing" xmlns:w10="urn:schemas-microsoft-com:office:word" xmlns:w="http://schemas.openxmlformats.org/wordprocessingml/2006/main" xmlns:wne="http://schemas.microsoft.com/office/word/2006/wordml">
+  <w:comment w:id="91" w:author="Herbert Morgan" w:date="2009-07-24T14:11:00Z" w:initials="H">
+    <w:p>
+      <w:pPr>
+        <w:pStyle w:val="CommentText"/>
+      </w:pPr>
+      <w:r>
+        <w:rPr>
+          <w:rStyle w:val="CommentReference"/>
+        </w:rPr>
+        <w:annotationRef/>
+      </w:r>
+      <w:r>
+        <w:t>I'm not sure I captured the correct meaning here. Please review carefully to make sure my changes aren't in error.</w:t>
+      </w:r>
+    </w:p>
+  </w:comment>
+  <w:comment w:id="135" w:author="Herbert Morgan" w:date="2009-07-24T14:43:00Z" w:initials="H">
+    <w:p>
+      <w:pPr>
+        <w:pStyle w:val="CommentText"/>
+      </w:pPr>
+      <w:r>
+        <w:rPr>
+          <w:rStyle w:val="CommentReference"/>
+        </w:rPr>
+        <w:annotationRef/>
+      </w:r>
+      <w:r>
+        <w:t xml:space="preserve">I wasn't quite sure what to add here. It was hard to read having the sentence start with an italicized, </w:t>
+      </w:r>
+      <w:proofErr w:type="spellStart"/>
+      <w:r>
+        <w:t>uncapitalizied</w:t>
+      </w:r>
+      <w:proofErr w:type="spellEnd"/>
+      <w:r>
+        <w:t xml:space="preserve"> word following a sentence ending with italicized words.</w:t>
+      </w:r>
+    </w:p>
+  </w:comment>
+  <w:comment w:id="127" w:author="Herbert Morgan" w:date="2009-07-24T14:34:00Z" w:initials="H">
+    <w:p>
+      <w:pPr>
+        <w:pStyle w:val="CommentText"/>
+      </w:pPr>
+      <w:r>
+        <w:rPr>
+          <w:rStyle w:val="CommentReference"/>
+        </w:rPr>
+        <w:annotationRef/>
+      </w:r>
+      <w:r>
+        <w:t>Are these two paragraphs indented intentionally?</w:t>
+      </w:r>
+    </w:p>
+  </w:comment>
+  <w:comment w:id="145" w:author="Herbert Morgan" w:date="2009-07-24T14:35:00Z" w:initials="H">
+    <w:p>
+      <w:pPr>
+        <w:pStyle w:val="CommentText"/>
+      </w:pPr>
+      <w:r>
+        <w:rPr>
+          <w:rStyle w:val="CommentReference"/>
+        </w:rPr>
+        <w:annotationRef/>
+      </w:r>
+      <w:r>
+        <w:t>Should this paragraph be indented?</w:t>
+      </w:r>
+    </w:p>
+  </w:comment>
+  <w:comment w:id="159" w:author="Herbert Morgan" w:date="2009-07-24T15:02:00Z" w:initials="H">
+    <w:p>
+      <w:pPr>
+        <w:pStyle w:val="CommentText"/>
+      </w:pPr>
+      <w:r>
+        <w:rPr>
+          <w:rStyle w:val="CommentReference"/>
+        </w:rPr>
+        <w:annotationRef/>
+      </w:r>
+      <w:r>
+        <w:t xml:space="preserve">This part of the sentence is a bit cumbersome. Furthermore, the parenthetical information, which clarifies what happens to free space at file closing appears late in this document. You have already mentioned </w:t>
+      </w:r>
+      <w:r>
+        <w:t>free space that does not persist upon file closing several times. If you want to use this clarification, you should put at your first mention of this phenomenon.</w:t>
+      </w:r>
+    </w:p>
+  </w:comment>
+</w:comments>
 </file>
 
 <file path=word/numbering.xml><?xml version="1.0" encoding="utf-8"?>
@@ -3531,6 +5351,106 @@
       <w:contextualSpacing/>
     </w:pPr>
   </w:style>
+  <w:style w:type="character" w:styleId="CommentReference">
+    <w:name w:val="annotation reference"/>
+    <w:basedOn w:val="DefaultParagraphFont"/>
+    <w:uiPriority w:val="99"/>
+    <w:semiHidden/>
+    <w:unhideWhenUsed/>
+    <w:rsid w:val="00A6796C"/>
+    <w:rPr>
+      <w:sz w:val="18"/>
+      <w:szCs w:val="18"/>
+    </w:rPr>
+  </w:style>
+  <w:style w:type="paragraph" w:styleId="CommentText">
+    <w:name w:val="annotation text"/>
+    <w:basedOn w:val="Normal"/>
+    <w:link w:val="CommentTextChar"/>
+    <w:uiPriority w:val="99"/>
+    <w:semiHidden/>
+    <w:unhideWhenUsed/>
+    <w:rsid w:val="00A6796C"/>
+    <w:pPr>
+      <w:spacing w:line="240" w:lineRule="auto"/>
+    </w:pPr>
+    <w:rPr>
+      <w:sz w:val="24"/>
+      <w:szCs w:val="24"/>
+    </w:rPr>
+  </w:style>
+  <w:style w:type="character" w:customStyle="1" w:styleId="CommentTextChar">
+    <w:name w:val="Comment Text Char"/>
+    <w:basedOn w:val="DefaultParagraphFont"/>
+    <w:link w:val="CommentText"/>
+    <w:uiPriority w:val="99"/>
+    <w:semiHidden/>
+    <w:rsid w:val="00A6796C"/>
+    <w:rPr>
+      <w:sz w:val="24"/>
+      <w:szCs w:val="24"/>
+    </w:rPr>
+  </w:style>
+  <w:style w:type="paragraph" w:styleId="CommentSubject">
+    <w:name w:val="annotation subject"/>
+    <w:basedOn w:val="CommentText"/>
+    <w:next w:val="CommentText"/>
+    <w:link w:val="CommentSubjectChar"/>
+    <w:uiPriority w:val="99"/>
+    <w:semiHidden/>
+    <w:unhideWhenUsed/>
+    <w:rsid w:val="00A6796C"/>
+    <w:rPr>
+      <w:b/>
+      <w:bCs/>
+      <w:sz w:val="20"/>
+      <w:szCs w:val="20"/>
+    </w:rPr>
+  </w:style>
+  <w:style w:type="character" w:customStyle="1" w:styleId="CommentSubjectChar">
+    <w:name w:val="Comment Subject Char"/>
+    <w:basedOn w:val="CommentTextChar"/>
+    <w:link w:val="CommentSubject"/>
+    <w:uiPriority w:val="99"/>
+    <w:semiHidden/>
+    <w:rsid w:val="00A6796C"/>
+    <w:rPr>
+      <w:b/>
+      <w:bCs/>
+      <w:sz w:val="20"/>
+      <w:szCs w:val="20"/>
+    </w:rPr>
+  </w:style>
+  <w:style w:type="paragraph" w:styleId="BalloonText">
+    <w:name w:val="Balloon Text"/>
+    <w:basedOn w:val="Normal"/>
+    <w:link w:val="BalloonTextChar"/>
+    <w:uiPriority w:val="99"/>
+    <w:semiHidden/>
+    <w:unhideWhenUsed/>
+    <w:rsid w:val="00A6796C"/>
+    <w:pPr>
+      <w:spacing w:after="0" w:line="240" w:lineRule="auto"/>
+    </w:pPr>
+    <w:rPr>
+      <w:rFonts w:ascii="Lucida Grande" w:hAnsi="Lucida Grande"/>
+      <w:sz w:val="18"/>
+      <w:szCs w:val="18"/>
+    </w:rPr>
+  </w:style>
+  <w:style w:type="character" w:customStyle="1" w:styleId="BalloonTextChar">
+    <w:name w:val="Balloon Text Char"/>
+    <w:basedOn w:val="DefaultParagraphFont"/>
+    <w:link w:val="BalloonText"/>
+    <w:uiPriority w:val="99"/>
+    <w:semiHidden/>
+    <w:rsid w:val="00A6796C"/>
+    <w:rPr>
+      <w:rFonts w:ascii="Lucida Grande" w:hAnsi="Lucida Grande"/>
+      <w:sz w:val="18"/>
+      <w:szCs w:val="18"/>
+    </w:rPr>
+  </w:style>
 </w:styles>
 </file>
 
@@ -3822,7 +5742,7 @@
 </file>
 
 <file path=customXml/itemProps1.xml><?xml version="1.0" encoding="utf-8"?>
-<ds:datastoreItem xmlns:ds="http://schemas.openxmlformats.org/officeDocument/2006/customXml" ds:itemID="{484A17A2-3EF9-42B3-BB8E-F5889C941AF3}">
+<ds:datastoreItem xmlns:ds="http://schemas.openxmlformats.org/officeDocument/2006/customXml" ds:itemID="{B2703A27-2A5D-4504-BBB6-81AD0C90AB24}">
   <ds:schemaRefs>
     <ds:schemaRef ds:uri="http://schemas.openxmlformats.org/officeDocument/2006/bibliography"/>
   </ds:schemaRefs>

</xml_diff>